<commit_message>
Finalized Final Report and README
</commit_message>
<xml_diff>
--- a/doc/FinalReport.docx
+++ b/doc/FinalReport.docx
@@ -205,8 +205,8 @@
       </w:tblPr>
       <w:tblGrid>
         <w:gridCol w:w="3191"/>
-        <w:gridCol w:w="3185"/>
-        <w:gridCol w:w="3199"/>
+        <w:gridCol w:w="3184"/>
+        <w:gridCol w:w="3200"/>
       </w:tblGrid>
       <w:tr>
         <w:trPr/>
@@ -218,7 +218,7 @@
           </w:tcPr>
           <w:p>
             <w:pPr>
-              <w:pStyle w:val="Normal1"/>
+              <w:pStyle w:val="LOnormal"/>
               <w:widowControl w:val="false"/>
               <w:rPr>
                 <w:rFonts w:ascii="Arial" w:hAnsi="Arial" w:eastAsia="Arial" w:cs="Arial"/>
@@ -241,13 +241,13 @@
         </w:tc>
         <w:tc>
           <w:tcPr>
-            <w:tcW w:w="3185" w:type="dxa"/>
+            <w:tcW w:w="3184" w:type="dxa"/>
             <w:tcBorders/>
             <w:shd w:fill="auto" w:val="clear"/>
           </w:tcPr>
           <w:p>
             <w:pPr>
-              <w:pStyle w:val="Normal1"/>
+              <w:pStyle w:val="LOnormal"/>
               <w:widowControl w:val="false"/>
               <w:jc w:val="center"/>
               <w:rPr>
@@ -271,13 +271,13 @@
         </w:tc>
         <w:tc>
           <w:tcPr>
-            <w:tcW w:w="3199" w:type="dxa"/>
+            <w:tcW w:w="3200" w:type="dxa"/>
             <w:tcBorders/>
             <w:shd w:fill="auto" w:val="clear"/>
           </w:tcPr>
           <w:p>
             <w:pPr>
-              <w:pStyle w:val="Normal1"/>
+              <w:pStyle w:val="LOnormal"/>
               <w:widowControl w:val="false"/>
               <w:jc w:val="center"/>
               <w:rPr>
@@ -310,7 +310,7 @@
           </w:tcPr>
           <w:p>
             <w:pPr>
-              <w:pStyle w:val="Normal1"/>
+              <w:pStyle w:val="LOnormal"/>
               <w:widowControl w:val="false"/>
               <w:rPr>
                 <w:rFonts w:ascii="Arial" w:hAnsi="Arial" w:eastAsia="Arial" w:cs="Arial"/>
@@ -333,13 +333,13 @@
         </w:tc>
         <w:tc>
           <w:tcPr>
-            <w:tcW w:w="3185" w:type="dxa"/>
+            <w:tcW w:w="3184" w:type="dxa"/>
             <w:tcBorders/>
             <w:shd w:fill="auto" w:val="clear"/>
           </w:tcPr>
           <w:p>
             <w:pPr>
-              <w:pStyle w:val="Normal1"/>
+              <w:pStyle w:val="LOnormal"/>
               <w:widowControl w:val="false"/>
               <w:jc w:val="center"/>
               <w:rPr>
@@ -363,13 +363,13 @@
         </w:tc>
         <w:tc>
           <w:tcPr>
-            <w:tcW w:w="3199" w:type="dxa"/>
+            <w:tcW w:w="3200" w:type="dxa"/>
             <w:tcBorders/>
             <w:shd w:fill="auto" w:val="clear"/>
           </w:tcPr>
           <w:p>
             <w:pPr>
-              <w:pStyle w:val="Normal1"/>
+              <w:pStyle w:val="LOnormal"/>
               <w:widowControl w:val="false"/>
               <w:jc w:val="center"/>
               <w:rPr>
@@ -402,7 +402,7 @@
           </w:tcPr>
           <w:p>
             <w:pPr>
-              <w:pStyle w:val="Normal1"/>
+              <w:pStyle w:val="LOnormal"/>
               <w:widowControl w:val="false"/>
               <w:rPr>
                 <w:rFonts w:ascii="Arial" w:hAnsi="Arial" w:eastAsia="Arial" w:cs="Arial"/>
@@ -425,13 +425,13 @@
         </w:tc>
         <w:tc>
           <w:tcPr>
-            <w:tcW w:w="3185" w:type="dxa"/>
+            <w:tcW w:w="3184" w:type="dxa"/>
             <w:tcBorders/>
             <w:shd w:fill="auto" w:val="clear"/>
           </w:tcPr>
           <w:p>
             <w:pPr>
-              <w:pStyle w:val="Normal1"/>
+              <w:pStyle w:val="LOnormal"/>
               <w:widowControl w:val="false"/>
               <w:jc w:val="center"/>
               <w:rPr>
@@ -455,13 +455,13 @@
         </w:tc>
         <w:tc>
           <w:tcPr>
-            <w:tcW w:w="3199" w:type="dxa"/>
+            <w:tcW w:w="3200" w:type="dxa"/>
             <w:tcBorders/>
             <w:shd w:fill="auto" w:val="clear"/>
           </w:tcPr>
           <w:p>
             <w:pPr>
-              <w:pStyle w:val="Normal1"/>
+              <w:pStyle w:val="LOnormal"/>
               <w:widowControl w:val="false"/>
               <w:jc w:val="center"/>
               <w:rPr>
@@ -494,7 +494,7 @@
           </w:tcPr>
           <w:p>
             <w:pPr>
-              <w:pStyle w:val="Normal1"/>
+              <w:pStyle w:val="LOnormal"/>
               <w:widowControl w:val="false"/>
               <w:rPr>
                 <w:rFonts w:ascii="Arial" w:hAnsi="Arial" w:eastAsia="Arial" w:cs="Arial"/>
@@ -517,13 +517,13 @@
         </w:tc>
         <w:tc>
           <w:tcPr>
-            <w:tcW w:w="3185" w:type="dxa"/>
+            <w:tcW w:w="3184" w:type="dxa"/>
             <w:tcBorders/>
             <w:shd w:fill="auto" w:val="clear"/>
           </w:tcPr>
           <w:p>
             <w:pPr>
-              <w:pStyle w:val="Normal1"/>
+              <w:pStyle w:val="LOnormal"/>
               <w:widowControl w:val="false"/>
               <w:jc w:val="center"/>
               <w:rPr>
@@ -547,13 +547,13 @@
         </w:tc>
         <w:tc>
           <w:tcPr>
-            <w:tcW w:w="3199" w:type="dxa"/>
+            <w:tcW w:w="3200" w:type="dxa"/>
             <w:tcBorders/>
             <w:shd w:fill="auto" w:val="clear"/>
           </w:tcPr>
           <w:p>
             <w:pPr>
-              <w:pStyle w:val="Normal1"/>
+              <w:pStyle w:val="LOnormal"/>
               <w:widowControl w:val="false"/>
               <w:jc w:val="center"/>
               <w:rPr>
@@ -794,37 +794,37 @@
           <w:rFonts w:ascii="Arial" w:hAnsi="Arial"/>
         </w:rPr>
       </w:pPr>
-      <w:bookmarkStart w:id="0" w:name="_Toc111117822"/>
-      <w:bookmarkStart w:id="1" w:name="_Toc226963025"/>
-      <w:bookmarkStart w:id="2" w:name="_Toc111014886"/>
-      <w:bookmarkStart w:id="3" w:name="_Toc113291685"/>
-      <w:bookmarkStart w:id="4" w:name="_Toc108287587"/>
-      <w:bookmarkStart w:id="5" w:name="_Toc107858829"/>
-      <w:bookmarkStart w:id="6" w:name="_Toc226960930"/>
-      <w:bookmarkStart w:id="7" w:name="_Toc344877432"/>
-      <w:bookmarkStart w:id="8" w:name="_Toc346509227"/>
-      <w:bookmarkStart w:id="9" w:name="_Toc346508952"/>
-      <w:bookmarkStart w:id="10" w:name="_Toc344879822"/>
-      <w:bookmarkStart w:id="11" w:name="_Toc346508722"/>
+      <w:bookmarkStart w:id="0" w:name="_Toc346509227"/>
+      <w:bookmarkStart w:id="1" w:name="_Toc113291685"/>
+      <w:bookmarkStart w:id="2" w:name="_Toc226960930"/>
+      <w:bookmarkStart w:id="3" w:name="_Toc344877432"/>
+      <w:bookmarkStart w:id="4" w:name="_Toc344879822"/>
+      <w:bookmarkStart w:id="5" w:name="_Toc346508722"/>
+      <w:bookmarkStart w:id="6" w:name="_Toc111117822"/>
+      <w:bookmarkStart w:id="7" w:name="_Toc226963025"/>
+      <w:bookmarkStart w:id="8" w:name="_Toc111014886"/>
+      <w:bookmarkStart w:id="9" w:name="_Toc108287587"/>
+      <w:bookmarkStart w:id="10" w:name="_Toc107858829"/>
+      <w:bookmarkStart w:id="11" w:name="_Toc346508952"/>
+      <w:bookmarkEnd w:id="0"/>
+      <w:bookmarkEnd w:id="3"/>
+      <w:bookmarkEnd w:id="4"/>
+      <w:bookmarkEnd w:id="5"/>
+      <w:bookmarkEnd w:id="11"/>
+      <w:r>
+        <w:rPr>
+          <w:rFonts w:ascii="Arial" w:hAnsi="Arial"/>
+          <w:color w:val="FFFFFF"/>
+        </w:rPr>
+        <w:t>Content</w:t>
+      </w:r>
+      <w:bookmarkEnd w:id="1"/>
+      <w:bookmarkEnd w:id="2"/>
+      <w:bookmarkEnd w:id="6"/>
       <w:bookmarkEnd w:id="7"/>
       <w:bookmarkEnd w:id="8"/>
       <w:bookmarkEnd w:id="9"/>
       <w:bookmarkEnd w:id="10"/>
-      <w:bookmarkEnd w:id="11"/>
-      <w:r>
-        <w:rPr>
-          <w:rFonts w:ascii="Arial" w:hAnsi="Arial"/>
-          <w:color w:val="FFFFFF"/>
-        </w:rPr>
-        <w:t>Content</w:t>
-      </w:r>
-      <w:bookmarkEnd w:id="0"/>
-      <w:bookmarkEnd w:id="1"/>
-      <w:bookmarkEnd w:id="2"/>
-      <w:bookmarkEnd w:id="3"/>
-      <w:bookmarkEnd w:id="4"/>
-      <w:bookmarkEnd w:id="5"/>
-      <w:bookmarkEnd w:id="6"/>
     </w:p>
     <w:p>
       <w:pPr>
@@ -1201,9 +1201,7 @@
           <w:tab w:val="left" w:pos="351" w:leader="none"/>
           <w:tab w:val="right" w:pos="9350" w:leader="dot"/>
         </w:tabs>
-        <w:rPr>
-          <w:rFonts w:ascii="Arial" w:hAnsi="Arial"/>
-        </w:rPr>
+        <w:rPr/>
       </w:pPr>
       <w:r>
         <w:rPr>
@@ -1230,7 +1228,20 @@
         </w:rPr>
         <w:t>Implementation</w:t>
         <w:tab/>
-        <w:t>3</w:t>
+      </w:r>
+      <w:r>
+        <w:rPr>
+          <w:rFonts w:eastAsia="宋体" w:cs="Times New Roman" w:ascii="Arial" w:hAnsi="Arial"/>
+          <w:b/>
+          <w:bCs/>
+          <w:caps/>
+          <w:color w:val="auto"/>
+          <w:kern w:val="0"/>
+          <w:sz w:val="20"/>
+          <w:szCs w:val="20"/>
+          <w:lang w:val="en-US" w:eastAsia="en-US" w:bidi="he-IL"/>
+        </w:rPr>
+        <w:t>6</w:t>
       </w:r>
     </w:p>
     <w:p>
@@ -1268,7 +1279,12 @@
         </w:rPr>
         <w:t>Development Environment</w:t>
         <w:tab/>
-        <w:t>3</w:t>
+      </w:r>
+      <w:r>
+        <w:rPr>
+          <w:rFonts w:ascii="Arial" w:hAnsi="Arial"/>
+        </w:rPr>
+        <w:t>6</w:t>
       </w:r>
     </w:p>
     <w:p>
@@ -1306,7 +1322,12 @@
         </w:rPr>
         <w:t>Task Distribution</w:t>
         <w:tab/>
-        <w:t>3</w:t>
+      </w:r>
+      <w:r>
+        <w:rPr>
+          <w:rFonts w:ascii="Arial" w:hAnsi="Arial"/>
+        </w:rPr>
+        <w:t>6</w:t>
       </w:r>
     </w:p>
     <w:p>
@@ -1344,7 +1365,12 @@
         </w:rPr>
         <w:t>Challenges</w:t>
         <w:tab/>
-        <w:t>3</w:t>
+      </w:r>
+      <w:r>
+        <w:rPr>
+          <w:rFonts w:ascii="Arial" w:hAnsi="Arial"/>
+        </w:rPr>
+        <w:t>6</w:t>
       </w:r>
     </w:p>
     <w:p>
@@ -1384,7 +1410,12 @@
         </w:rPr>
         <w:t>Testing</w:t>
         <w:tab/>
-        <w:t>4</w:t>
+      </w:r>
+      <w:r>
+        <w:rPr>
+          <w:rFonts w:ascii="Arial" w:hAnsi="Arial"/>
+        </w:rPr>
+        <w:t>7</w:t>
       </w:r>
     </w:p>
     <w:p>
@@ -1422,7 +1453,12 @@
         </w:rPr>
         <w:t>Testing Plan</w:t>
         <w:tab/>
-        <w:t>4</w:t>
+      </w:r>
+      <w:r>
+        <w:rPr>
+          <w:rFonts w:ascii="Arial" w:hAnsi="Arial"/>
+        </w:rPr>
+        <w:t>7</w:t>
       </w:r>
     </w:p>
     <w:p>
@@ -1460,7 +1496,12 @@
         </w:rPr>
         <w:t>Tests for Functional Requirements</w:t>
         <w:tab/>
-        <w:t>4</w:t>
+      </w:r>
+      <w:r>
+        <w:rPr>
+          <w:rFonts w:ascii="Arial" w:hAnsi="Arial"/>
+        </w:rPr>
+        <w:t>7</w:t>
       </w:r>
     </w:p>
     <w:p>
@@ -1498,7 +1539,12 @@
         </w:rPr>
         <w:t>Tests for Non-functional Requirements</w:t>
         <w:tab/>
-        <w:t>4</w:t>
+      </w:r>
+      <w:r>
+        <w:rPr>
+          <w:rFonts w:ascii="Arial" w:hAnsi="Arial"/>
+        </w:rPr>
+        <w:t>8</w:t>
       </w:r>
     </w:p>
     <w:p>
@@ -1536,7 +1582,12 @@
         </w:rPr>
         <w:t>Hardware and Software Requirements</w:t>
         <w:tab/>
-        <w:t>4</w:t>
+      </w:r>
+      <w:r>
+        <w:rPr>
+          <w:rFonts w:ascii="Arial" w:hAnsi="Arial"/>
+        </w:rPr>
+        <w:t>8</w:t>
       </w:r>
     </w:p>
     <w:p>
@@ -1576,7 +1627,12 @@
         </w:rPr>
         <w:t>Analysis</w:t>
         <w:tab/>
-        <w:t>5</w:t>
+      </w:r>
+      <w:r>
+        <w:rPr>
+          <w:rFonts w:ascii="Arial" w:hAnsi="Arial"/>
+        </w:rPr>
+        <w:t>9</w:t>
       </w:r>
     </w:p>
     <w:p>
@@ -1616,7 +1672,12 @@
         </w:rPr>
         <w:t>Conclusion</w:t>
         <w:tab/>
-        <w:t>6</w:t>
+      </w:r>
+      <w:r>
+        <w:rPr>
+          <w:rFonts w:ascii="Arial" w:hAnsi="Arial"/>
+        </w:rPr>
+        <w:t>10</w:t>
       </w:r>
     </w:p>
     <w:p>
@@ -1636,7 +1697,12 @@
         </w:rPr>
         <w:t>Appendix A - Group Log</w:t>
         <w:tab/>
-        <w:t>7</w:t>
+      </w:r>
+      <w:r>
+        <w:rPr>
+          <w:rFonts w:ascii="Arial" w:hAnsi="Arial"/>
+        </w:rPr>
+        <w:t>11</w:t>
       </w:r>
     </w:p>
     <w:p>
@@ -1802,11 +1868,10 @@
         <w:jc w:val="center"/>
         <w:rPr>
           <w:rFonts w:ascii="Arial" w:hAnsi="Arial"/>
-          <w:color w:val="FFFFFF"/>
-        </w:rPr>
-      </w:pPr>
-      <w:bookmarkStart w:id="14" w:name="_Toc226963026"/>
-      <w:bookmarkStart w:id="15" w:name="_Toc439994665"/>
+        </w:rPr>
+      </w:pPr>
+      <w:bookmarkStart w:id="14" w:name="_Toc439994665"/>
+      <w:bookmarkStart w:id="15" w:name="_Toc226963026"/>
       <w:r>
         <w:rPr>
           <w:rFonts w:ascii="Arial" w:hAnsi="Arial"/>
@@ -1822,9 +1887,6 @@
         <w:pStyle w:val="Normal"/>
         <w:rPr>
           <w:rFonts w:ascii="Arial" w:hAnsi="Arial"/>
-          <w:i w:val="false"/>
-          <w:i w:val="false"/>
-          <w:iCs w:val="false"/>
         </w:rPr>
       </w:pPr>
       <w:r>
@@ -1871,65 +1933,7 @@
       <w:pPr>
         <w:pStyle w:val="Template"/>
         <w:jc w:val="both"/>
-        <w:rPr>
-          <w:rFonts w:ascii="Arial" w:hAnsi="Arial"/>
-        </w:rPr>
-      </w:pPr>
-      <w:r>
-        <w:rPr>
-          <w:rFonts w:ascii="Arial" w:hAnsi="Arial"/>
-        </w:rPr>
-        <w:t>&lt;</w:t>
-      </w:r>
-      <w:r>
-        <w:rPr>
-          <w:rFonts w:ascii="Arial" w:hAnsi="Arial"/>
-          <w:color w:val="0000FF"/>
-        </w:rPr>
-        <w:t xml:space="preserve"> A brief description of the project.</w:t>
-      </w:r>
-    </w:p>
-    <w:p>
-      <w:pPr>
-        <w:pStyle w:val="Template"/>
-        <w:jc w:val="both"/>
-        <w:rPr>
-          <w:rFonts w:ascii="Arial" w:hAnsi="Arial"/>
-        </w:rPr>
-      </w:pPr>
-      <w:r>
-        <w:rPr>
-          <w:rFonts w:ascii="Arial" w:hAnsi="Arial"/>
-        </w:rPr>
-        <w:t>TO DO: Write 1-2 paragraphs describing the project. &gt;</w:t>
-      </w:r>
-    </w:p>
-    <w:p>
-      <w:pPr>
-        <w:pStyle w:val="Template"/>
-        <w:jc w:val="both"/>
-        <w:rPr>
-          <w:rFonts w:ascii="Arial" w:hAnsi="Arial"/>
-          <w:color w:val="FFFFFF"/>
-        </w:rPr>
-      </w:pPr>
-      <w:r>
-        <w:rPr>
-          <w:rFonts w:ascii="Arial" w:hAnsi="Arial"/>
-          <w:color w:val="FFFFFF"/>
-        </w:rPr>
-      </w:r>
-    </w:p>
-    <w:p>
-      <w:pPr>
-        <w:pStyle w:val="Template"/>
-        <w:jc w:val="both"/>
-        <w:rPr>
-          <w:rFonts w:ascii="Arial" w:hAnsi="Arial"/>
-          <w:i w:val="false"/>
-          <w:i w:val="false"/>
-          <w:iCs w:val="false"/>
-        </w:rPr>
+        <w:rPr/>
       </w:pPr>
       <w:r>
         <w:rPr>
@@ -1937,23 +1941,7 @@
           <w:i w:val="false"/>
           <w:iCs w:val="false"/>
         </w:rPr>
-        <w:t xml:space="preserve">Our project is </w:t>
-      </w:r>
-      <w:r>
-        <w:rPr>
-          <w:rFonts w:eastAsia="Arial" w:cs="Arial" w:ascii="Arial" w:hAnsi="Arial"/>
-          <w:i w:val="false"/>
-          <w:iCs w:val="false"/>
-        </w:rPr>
-        <w:t>centered around</w:t>
-      </w:r>
-      <w:r>
-        <w:rPr>
-          <w:rFonts w:eastAsia="Arial" w:cs="Arial" w:ascii="Arial" w:hAnsi="Arial"/>
-          <w:i w:val="false"/>
-          <w:iCs w:val="false"/>
-        </w:rPr>
-        <w:t xml:space="preserve"> a web application that allows a user to play through randomly generated mazes. These mazes are then accessible by others through a global leaderboard.  Section 2 outlines use cases for the website. Section 3 outlines the class structure of the website. Section 4 outlines both state and sequence diagrams for aspects of the website.  Appendix A is a record of all meeting information for the project group.</w:t>
+        <w:t>Our project is centered around a web application that allows a user to play through randomly generated mazes. These mazes are then accessible by others through a global leaderboard.  Section 2 outlines use cases for the website. Section 3 outlines the class structure of the website. Section 4 outlines both state and sequence diagrams for aspects of the website.  Appendix A is a record of all meeting information for the project group.</w:t>
       </w:r>
     </w:p>
     <w:p>
@@ -1993,70 +1981,6 @@
         <w:t>Definitions, Acronyms and Abbreviations</w:t>
       </w:r>
       <w:bookmarkEnd w:id="17"/>
-    </w:p>
-    <w:p>
-      <w:pPr>
-        <w:pStyle w:val="Template"/>
-        <w:jc w:val="both"/>
-        <w:rPr>
-          <w:rFonts w:ascii="Arial" w:hAnsi="Arial"/>
-        </w:rPr>
-      </w:pPr>
-      <w:r>
-        <w:rPr>
-          <w:rFonts w:ascii="Arial" w:hAnsi="Arial"/>
-        </w:rPr>
-        <w:t>&lt;</w:t>
-      </w:r>
-      <w:r>
-        <w:rPr>
-          <w:rFonts w:ascii="Arial" w:hAnsi="Arial"/>
-          <w:color w:val="0000FF"/>
-        </w:rPr>
-        <w:t>Define all the terms necessary to properly interpret the report, including acronyms and abbreviations.</w:t>
-      </w:r>
-    </w:p>
-    <w:p>
-      <w:pPr>
-        <w:pStyle w:val="Template"/>
-        <w:jc w:val="both"/>
-        <w:rPr>
-          <w:rFonts w:ascii="Arial" w:hAnsi="Arial"/>
-        </w:rPr>
-      </w:pPr>
-      <w:r>
-        <w:rPr>
-          <w:rFonts w:ascii="Arial" w:hAnsi="Arial"/>
-        </w:rPr>
-        <w:t xml:space="preserve">TO DO: Please provide a list of all abbreviations and acronyms used in this document sorted in </w:t>
-      </w:r>
-      <w:r>
-        <w:rPr>
-          <w:rFonts w:ascii="Arial" w:hAnsi="Arial"/>
-          <w:u w:val="single"/>
-        </w:rPr>
-        <w:t>alphabetical order</w:t>
-      </w:r>
-      <w:r>
-        <w:rPr>
-          <w:rFonts w:ascii="Arial" w:hAnsi="Arial"/>
-        </w:rPr>
-        <w:t>.&gt;</w:t>
-      </w:r>
-    </w:p>
-    <w:p>
-      <w:pPr>
-        <w:pStyle w:val="Template"/>
-        <w:jc w:val="both"/>
-        <w:rPr>
-          <w:rFonts w:ascii="Arial" w:hAnsi="Arial"/>
-        </w:rPr>
-      </w:pPr>
-      <w:r>
-        <w:rPr>
-          <w:rFonts w:ascii="Arial" w:hAnsi="Arial"/>
-        </w:rPr>
-      </w:r>
     </w:p>
     <w:tbl>
       <w:tblPr>
@@ -2075,7 +1999,7 @@
       </w:tblPr>
       <w:tblGrid>
         <w:gridCol w:w="4824"/>
-        <w:gridCol w:w="4824"/>
+        <w:gridCol w:w="4823"/>
       </w:tblGrid>
       <w:tr>
         <w:trPr/>
@@ -2121,7 +2045,7 @@
         </w:tc>
         <w:tc>
           <w:tcPr>
-            <w:tcW w:w="4824" w:type="dxa"/>
+            <w:tcW w:w="4823" w:type="dxa"/>
             <w:tcBorders>
               <w:top w:val="single" w:sz="8" w:space="0" w:color="000000"/>
               <w:left w:val="single" w:sz="8" w:space="0" w:color="000000"/>
@@ -2201,7 +2125,7 @@
         </w:tc>
         <w:tc>
           <w:tcPr>
-            <w:tcW w:w="4824" w:type="dxa"/>
+            <w:tcW w:w="4823" w:type="dxa"/>
             <w:tcBorders>
               <w:top w:val="single" w:sz="8" w:space="0" w:color="000000"/>
               <w:left w:val="single" w:sz="8" w:space="0" w:color="000000"/>
@@ -2278,7 +2202,7 @@
         </w:tc>
         <w:tc>
           <w:tcPr>
-            <w:tcW w:w="4824" w:type="dxa"/>
+            <w:tcW w:w="4823" w:type="dxa"/>
             <w:tcBorders>
               <w:top w:val="single" w:sz="8" w:space="0" w:color="000000"/>
               <w:left w:val="single" w:sz="8" w:space="0" w:color="000000"/>
@@ -2355,7 +2279,7 @@
         </w:tc>
         <w:tc>
           <w:tcPr>
-            <w:tcW w:w="4824" w:type="dxa"/>
+            <w:tcW w:w="4823" w:type="dxa"/>
             <w:tcBorders>
               <w:top w:val="single" w:sz="8" w:space="0" w:color="000000"/>
               <w:left w:val="single" w:sz="8" w:space="0" w:color="000000"/>
@@ -2432,7 +2356,7 @@
         </w:tc>
         <w:tc>
           <w:tcPr>
-            <w:tcW w:w="4824" w:type="dxa"/>
+            <w:tcW w:w="4823" w:type="dxa"/>
             <w:tcBorders>
               <w:top w:val="single" w:sz="8" w:space="0" w:color="000000"/>
               <w:left w:val="single" w:sz="8" w:space="0" w:color="000000"/>
@@ -2520,9 +2444,6 @@
         <w:jc w:val="both"/>
         <w:rPr>
           <w:rFonts w:ascii="Arial" w:hAnsi="Arial"/>
-          <w:i w:val="false"/>
-          <w:i w:val="false"/>
-          <w:iCs w:val="false"/>
         </w:rPr>
       </w:pPr>
       <w:r>
@@ -2545,6 +2466,22 @@
           <w:iCs w:val="false"/>
         </w:rPr>
         <w:t>e did not need to cite any sources for our project.</w:t>
+      </w:r>
+    </w:p>
+    <w:p>
+      <w:pPr>
+        <w:pStyle w:val="Template"/>
+        <w:jc w:val="both"/>
+        <w:rPr>
+          <w:rFonts w:ascii="Arial" w:hAnsi="Arial"/>
+          <w:color w:val="FFFFFF"/>
+        </w:rPr>
+      </w:pPr>
+      <w:r>
+        <w:rPr>
+          <w:rFonts w:ascii="Arial" w:hAnsi="Arial"/>
+          <w:color w:val="FFFFFF"/>
+        </w:rPr>
       </w:r>
     </w:p>
     <w:p>
@@ -2724,7 +2661,6 @@
         <w:jc w:val="center"/>
         <w:rPr>
           <w:rFonts w:ascii="Arial" w:hAnsi="Arial"/>
-          <w:color w:val="FFFFFF"/>
         </w:rPr>
       </w:pPr>
       <w:bookmarkStart w:id="22" w:name="_Toc226963030"/>
@@ -2768,52 +2704,10 @@
       <w:r>
         <w:rPr>
           <w:rFonts w:ascii="Arial" w:hAnsi="Arial"/>
-        </w:rPr>
-        <w:t>&lt;</w:t>
-      </w:r>
-      <w:r>
-        <w:rPr>
-          <w:rFonts w:ascii="Arial" w:hAnsi="Arial"/>
-          <w:color w:val="0000FF"/>
-        </w:rPr>
-        <w:t xml:space="preserve"> Update your UML diagrams in milestone 2, to reflect the real implementation of this software.</w:t>
-      </w:r>
-      <w:r>
-        <w:rPr>
-          <w:rFonts w:ascii="Arial" w:hAnsi="Arial"/>
-        </w:rPr>
-        <w:t xml:space="preserve"> </w:t>
-      </w:r>
-    </w:p>
-    <w:p>
-      <w:pPr>
-        <w:pStyle w:val="Template"/>
-        <w:jc w:val="both"/>
-        <w:rPr>
-          <w:rFonts w:ascii="Arial" w:hAnsi="Arial"/>
-          <w:color w:val="FFFFFF"/>
-        </w:rPr>
-      </w:pPr>
-      <w:r>
-        <w:rPr>
-          <w:rFonts w:ascii="Arial" w:hAnsi="Arial"/>
-          <w:color w:val="FFFFFF"/>
-        </w:rPr>
-      </w:r>
-    </w:p>
-    <w:p>
-      <w:pPr>
-        <w:pStyle w:val="Template"/>
-        <w:jc w:val="both"/>
-        <w:rPr>
-          <w:rFonts w:ascii="Arial" w:hAnsi="Arial"/>
-        </w:rPr>
-      </w:pPr>
-      <w:r>
-        <w:rPr>
-          <w:rFonts w:ascii="Arial" w:hAnsi="Arial"/>
-        </w:rPr>
-        <w:t>TO DO: Provide an updated version of the UML diagrams, including use case diagrams, sequence (or state) diagrams, activities diagrams, and class diagrams. If you don’t have an updated version, just mention: “our implementation strictly follows the design document (milestone 2)”. &gt;</w:t>
+          <w:i w:val="false"/>
+          <w:iCs w:val="false"/>
+        </w:rPr>
+        <w:t>Our Implementation strictly follows the design document (milestone 2).</w:t>
       </w:r>
     </w:p>
     <w:p>
@@ -2834,509 +2728,776 @@
         </w:rPr>
         <w:t>Interface Design</w:t>
       </w:r>
-      <w:bookmarkStart w:id="25" w:name="_GoBack"/>
       <w:bookmarkEnd w:id="24"/>
-      <w:bookmarkEnd w:id="25"/>
-    </w:p>
-    <w:p>
-      <w:pPr>
-        <w:pStyle w:val="Template"/>
-        <w:jc w:val="both"/>
-        <w:rPr>
-          <w:rFonts w:ascii="Arial" w:hAnsi="Arial"/>
-        </w:rPr>
-      </w:pPr>
-      <w:r>
-        <w:rPr>
-          <w:rFonts w:ascii="Arial" w:hAnsi="Arial"/>
-        </w:rPr>
-        <w:t>&lt;</w:t>
-      </w:r>
-      <w:r>
-        <w:rPr>
-          <w:rFonts w:ascii="Arial" w:hAnsi="Arial"/>
-          <w:color w:val="0000FF"/>
-        </w:rPr>
-        <w:t xml:space="preserve">Provide several screenshots to illustrate your interface design. </w:t>
-      </w:r>
-    </w:p>
-    <w:p>
-      <w:pPr>
-        <w:pStyle w:val="Template"/>
-        <w:jc w:val="both"/>
-        <w:rPr>
-          <w:rFonts w:ascii="Arial" w:hAnsi="Arial"/>
-          <w:color w:val="0000FF"/>
-        </w:rPr>
-      </w:pPr>
-      <w:r>
-        <w:rPr>
-          <w:rFonts w:ascii="Arial" w:hAnsi="Arial"/>
-          <w:color w:val="0000FF"/>
-        </w:rPr>
-      </w:r>
-    </w:p>
-    <w:p>
-      <w:pPr>
-        <w:pStyle w:val="Template"/>
-        <w:jc w:val="both"/>
-        <w:rPr>
-          <w:rFonts w:ascii="Arial" w:hAnsi="Arial"/>
-        </w:rPr>
-      </w:pPr>
-      <w:r>
-        <w:rPr>
-          <w:rFonts w:ascii="Arial" w:hAnsi="Arial"/>
-        </w:rPr>
-        <w:t xml:space="preserve">TO DO: </w:t>
-      </w:r>
-    </w:p>
-    <w:p>
-      <w:pPr>
-        <w:pStyle w:val="Template"/>
-        <w:jc w:val="both"/>
-        <w:rPr>
-          <w:rFonts w:ascii="Arial" w:hAnsi="Arial"/>
-        </w:rPr>
-      </w:pPr>
-      <w:r>
-        <w:rPr>
-          <w:rFonts w:ascii="Arial" w:hAnsi="Arial"/>
-        </w:rPr>
-        <w:t xml:space="preserve">For each subsystem, pick one or two representative screenshots </w:t>
-      </w:r>
-      <w:r>
-        <w:rPr>
-          <w:rFonts w:ascii="Arial" w:hAnsi="Arial"/>
-          <w:lang w:eastAsia="zh-CN"/>
-        </w:rPr>
-        <w:t>and paste here.</w:t>
-      </w:r>
-      <w:r>
-        <w:rPr>
-          <w:rFonts w:ascii="Arial" w:hAnsi="Arial"/>
-        </w:rPr>
-        <w:t>&gt;</w:t>
-      </w:r>
-    </w:p>
-    <w:p>
-      <w:pPr>
-        <w:pStyle w:val="Template"/>
-        <w:rPr>
-          <w:rFonts w:ascii="Arial" w:hAnsi="Arial"/>
-          <w:color w:val="FFFFFF"/>
-        </w:rPr>
-      </w:pPr>
-      <w:r>
-        <w:rPr>
-          <w:rFonts w:ascii="Arial" w:hAnsi="Arial"/>
-          <w:color w:val="FFFFFF"/>
-        </w:rPr>
-      </w:r>
-    </w:p>
-    <w:p>
-      <w:pPr>
-        <w:pStyle w:val="Template"/>
-        <w:rPr>
-          <w:rFonts w:ascii="Arial" w:hAnsi="Arial"/>
-          <w:color w:val="FFFFFF"/>
-        </w:rPr>
-      </w:pPr>
-      <w:r>
-        <w:rPr>
-          <w:rFonts w:ascii="Arial" w:hAnsi="Arial"/>
-          <w:color w:val="FFFFFF"/>
-        </w:rPr>
-      </w:r>
-    </w:p>
-    <w:p>
-      <w:pPr>
-        <w:pStyle w:val="Template"/>
-        <w:rPr>
-          <w:rFonts w:ascii="Arial" w:hAnsi="Arial"/>
-          <w:color w:val="FFFFFF"/>
-        </w:rPr>
-      </w:pPr>
-      <w:r>
-        <w:rPr>
-          <w:rFonts w:ascii="Arial" w:hAnsi="Arial"/>
-          <w:color w:val="FFFFFF"/>
-        </w:rPr>
-      </w:r>
-    </w:p>
-    <w:p>
-      <w:pPr>
-        <w:pStyle w:val="Template"/>
-        <w:rPr>
-          <w:rFonts w:ascii="Arial" w:hAnsi="Arial"/>
-          <w:color w:val="FFFFFF"/>
-        </w:rPr>
-      </w:pPr>
-      <w:r>
-        <w:rPr>
-          <w:rFonts w:ascii="Arial" w:hAnsi="Arial"/>
-          <w:color w:val="FFFFFF"/>
-        </w:rPr>
-      </w:r>
-    </w:p>
-    <w:p>
-      <w:pPr>
-        <w:pStyle w:val="Template"/>
-        <w:rPr>
-          <w:rFonts w:ascii="Arial" w:hAnsi="Arial"/>
-          <w:color w:val="FFFFFF"/>
-        </w:rPr>
-      </w:pPr>
-      <w:r>
-        <w:rPr>
-          <w:rFonts w:ascii="Arial" w:hAnsi="Arial"/>
-          <w:color w:val="FFFFFF"/>
-        </w:rPr>
-      </w:r>
-    </w:p>
-    <w:p>
-      <w:pPr>
-        <w:pStyle w:val="Template"/>
-        <w:rPr>
-          <w:rFonts w:ascii="Arial" w:hAnsi="Arial"/>
-          <w:color w:val="FFFFFF"/>
-        </w:rPr>
-      </w:pPr>
-      <w:r>
-        <w:rPr>
-          <w:rFonts w:ascii="Arial" w:hAnsi="Arial"/>
-          <w:color w:val="FFFFFF"/>
-        </w:rPr>
-      </w:r>
-    </w:p>
-    <w:p>
-      <w:pPr>
-        <w:pStyle w:val="Template"/>
-        <w:rPr>
-          <w:rFonts w:ascii="Arial" w:hAnsi="Arial"/>
-          <w:color w:val="FFFFFF"/>
-        </w:rPr>
-      </w:pPr>
-      <w:r>
-        <w:rPr>
-          <w:rFonts w:ascii="Arial" w:hAnsi="Arial"/>
-          <w:color w:val="FFFFFF"/>
-        </w:rPr>
-      </w:r>
-    </w:p>
-    <w:p>
-      <w:pPr>
-        <w:pStyle w:val="Template"/>
-        <w:rPr>
-          <w:rFonts w:ascii="Arial" w:hAnsi="Arial"/>
-          <w:color w:val="FFFFFF"/>
-        </w:rPr>
-      </w:pPr>
-      <w:r>
-        <w:rPr>
-          <w:rFonts w:ascii="Arial" w:hAnsi="Arial"/>
-          <w:color w:val="FFFFFF"/>
-        </w:rPr>
-      </w:r>
-    </w:p>
-    <w:p>
-      <w:pPr>
-        <w:pStyle w:val="Template"/>
-        <w:rPr>
-          <w:rFonts w:ascii="Arial" w:hAnsi="Arial"/>
-          <w:color w:val="FFFFFF"/>
-        </w:rPr>
-      </w:pPr>
-      <w:r>
-        <w:rPr>
-          <w:rFonts w:ascii="Arial" w:hAnsi="Arial"/>
-          <w:color w:val="FFFFFF"/>
-        </w:rPr>
-      </w:r>
-    </w:p>
-    <w:p>
-      <w:pPr>
-        <w:pStyle w:val="Template"/>
-        <w:rPr>
-          <w:rFonts w:ascii="Arial" w:hAnsi="Arial"/>
-          <w:color w:val="FFFFFF"/>
-        </w:rPr>
-      </w:pPr>
-      <w:r>
-        <w:rPr>
-          <w:rFonts w:ascii="Arial" w:hAnsi="Arial"/>
-          <w:color w:val="FFFFFF"/>
-        </w:rPr>
-      </w:r>
-    </w:p>
-    <w:p>
-      <w:pPr>
-        <w:pStyle w:val="Template"/>
-        <w:rPr>
-          <w:rFonts w:ascii="Arial" w:hAnsi="Arial"/>
-          <w:color w:val="FFFFFF"/>
-        </w:rPr>
-      </w:pPr>
-      <w:r>
-        <w:rPr>
-          <w:rFonts w:ascii="Arial" w:hAnsi="Arial"/>
-          <w:color w:val="FFFFFF"/>
-        </w:rPr>
-      </w:r>
-    </w:p>
-    <w:p>
-      <w:pPr>
-        <w:pStyle w:val="Template"/>
-        <w:rPr>
-          <w:rFonts w:ascii="Arial" w:hAnsi="Arial"/>
-          <w:color w:val="FFFFFF"/>
-        </w:rPr>
-      </w:pPr>
-      <w:r>
-        <w:rPr>
-          <w:rFonts w:ascii="Arial" w:hAnsi="Arial"/>
-          <w:color w:val="FFFFFF"/>
-        </w:rPr>
-      </w:r>
-    </w:p>
-    <w:p>
-      <w:pPr>
-        <w:pStyle w:val="Template"/>
-        <w:rPr>
-          <w:rFonts w:ascii="Arial" w:hAnsi="Arial"/>
-          <w:color w:val="FFFFFF"/>
-        </w:rPr>
-      </w:pPr>
-      <w:r>
-        <w:rPr>
-          <w:rFonts w:ascii="Arial" w:hAnsi="Arial"/>
-          <w:color w:val="FFFFFF"/>
-        </w:rPr>
-      </w:r>
-    </w:p>
-    <w:p>
-      <w:pPr>
-        <w:pStyle w:val="Template"/>
-        <w:rPr>
-          <w:rFonts w:ascii="Arial" w:hAnsi="Arial"/>
-          <w:color w:val="FFFFFF"/>
-        </w:rPr>
-      </w:pPr>
-      <w:r>
-        <w:rPr>
-          <w:rFonts w:ascii="Arial" w:hAnsi="Arial"/>
-          <w:color w:val="FFFFFF"/>
-        </w:rPr>
-      </w:r>
-    </w:p>
-    <w:p>
-      <w:pPr>
-        <w:pStyle w:val="Template"/>
-        <w:rPr>
-          <w:rFonts w:ascii="Arial" w:hAnsi="Arial"/>
-          <w:color w:val="FFFFFF"/>
-        </w:rPr>
-      </w:pPr>
-      <w:r>
-        <w:rPr>
-          <w:rFonts w:ascii="Arial" w:hAnsi="Arial"/>
-          <w:color w:val="FFFFFF"/>
-        </w:rPr>
-      </w:r>
-    </w:p>
-    <w:p>
-      <w:pPr>
-        <w:pStyle w:val="Template"/>
-        <w:rPr>
-          <w:rFonts w:ascii="Arial" w:hAnsi="Arial"/>
-          <w:color w:val="FFFFFF"/>
-        </w:rPr>
-      </w:pPr>
-      <w:r>
-        <w:rPr>
-          <w:rFonts w:ascii="Arial" w:hAnsi="Arial"/>
-          <w:color w:val="FFFFFF"/>
-        </w:rPr>
-      </w:r>
-    </w:p>
-    <w:p>
-      <w:pPr>
-        <w:pStyle w:val="Template"/>
-        <w:rPr>
-          <w:rFonts w:ascii="Arial" w:hAnsi="Arial"/>
-          <w:color w:val="FFFFFF"/>
-        </w:rPr>
-      </w:pPr>
-      <w:r>
-        <w:rPr>
-          <w:rFonts w:ascii="Arial" w:hAnsi="Arial"/>
-          <w:color w:val="FFFFFF"/>
-        </w:rPr>
-      </w:r>
-    </w:p>
-    <w:p>
-      <w:pPr>
-        <w:pStyle w:val="Template"/>
-        <w:rPr>
-          <w:rFonts w:ascii="Arial" w:hAnsi="Arial"/>
-          <w:color w:val="FFFFFF"/>
-        </w:rPr>
-      </w:pPr>
-      <w:r>
-        <w:rPr>
-          <w:rFonts w:ascii="Arial" w:hAnsi="Arial"/>
-          <w:color w:val="FFFFFF"/>
-        </w:rPr>
-      </w:r>
-    </w:p>
-    <w:p>
-      <w:pPr>
-        <w:pStyle w:val="Template"/>
-        <w:rPr>
-          <w:rFonts w:ascii="Arial" w:hAnsi="Arial"/>
-          <w:color w:val="FFFFFF"/>
-        </w:rPr>
-      </w:pPr>
-      <w:r>
-        <w:rPr>
-          <w:rFonts w:ascii="Arial" w:hAnsi="Arial"/>
-          <w:color w:val="FFFFFF"/>
-        </w:rPr>
-      </w:r>
-    </w:p>
-    <w:p>
-      <w:pPr>
-        <w:pStyle w:val="Template"/>
-        <w:rPr>
-          <w:rFonts w:ascii="Arial" w:hAnsi="Arial"/>
-          <w:color w:val="FFFFFF"/>
-        </w:rPr>
-      </w:pPr>
-      <w:r>
-        <w:rPr>
-          <w:rFonts w:ascii="Arial" w:hAnsi="Arial"/>
-          <w:color w:val="FFFFFF"/>
-        </w:rPr>
-      </w:r>
-    </w:p>
-    <w:p>
-      <w:pPr>
-        <w:pStyle w:val="Template"/>
-        <w:rPr>
-          <w:rFonts w:ascii="Arial" w:hAnsi="Arial"/>
-          <w:color w:val="FFFFFF"/>
-        </w:rPr>
-      </w:pPr>
-      <w:r>
-        <w:rPr>
-          <w:rFonts w:ascii="Arial" w:hAnsi="Arial"/>
-          <w:color w:val="FFFFFF"/>
-        </w:rPr>
-      </w:r>
-    </w:p>
-    <w:p>
-      <w:pPr>
-        <w:pStyle w:val="Template"/>
-        <w:rPr>
-          <w:rFonts w:ascii="Arial" w:hAnsi="Arial"/>
-          <w:color w:val="FFFFFF"/>
-        </w:rPr>
-      </w:pPr>
-      <w:r>
-        <w:rPr>
-          <w:rFonts w:ascii="Arial" w:hAnsi="Arial"/>
-          <w:color w:val="FFFFFF"/>
-        </w:rPr>
-      </w:r>
-    </w:p>
-    <w:p>
-      <w:pPr>
-        <w:pStyle w:val="Template"/>
-        <w:rPr>
-          <w:rFonts w:ascii="Arial" w:hAnsi="Arial"/>
-          <w:color w:val="FFFFFF"/>
-        </w:rPr>
-      </w:pPr>
-      <w:r>
-        <w:rPr>
-          <w:rFonts w:ascii="Arial" w:hAnsi="Arial"/>
-          <w:color w:val="FFFFFF"/>
-        </w:rPr>
-      </w:r>
-    </w:p>
-    <w:p>
-      <w:pPr>
-        <w:pStyle w:val="Template"/>
-        <w:rPr>
-          <w:rFonts w:ascii="Arial" w:hAnsi="Arial"/>
-          <w:color w:val="FFFFFF"/>
-        </w:rPr>
-      </w:pPr>
-      <w:r>
-        <w:rPr>
-          <w:rFonts w:ascii="Arial" w:hAnsi="Arial"/>
-          <w:color w:val="FFFFFF"/>
-        </w:rPr>
-      </w:r>
-    </w:p>
-    <w:p>
-      <w:pPr>
-        <w:pStyle w:val="Template"/>
-        <w:rPr>
-          <w:rFonts w:ascii="Arial" w:hAnsi="Arial"/>
-          <w:color w:val="FFFFFF"/>
-        </w:rPr>
-      </w:pPr>
-      <w:r>
-        <w:rPr>
-          <w:rFonts w:ascii="Arial" w:hAnsi="Arial"/>
-          <w:color w:val="FFFFFF"/>
-        </w:rPr>
-      </w:r>
-    </w:p>
-    <w:p>
-      <w:pPr>
-        <w:pStyle w:val="Template"/>
-        <w:rPr>
-          <w:rFonts w:ascii="Arial" w:hAnsi="Arial"/>
-          <w:color w:val="FFFFFF"/>
-        </w:rPr>
-      </w:pPr>
-      <w:r>
-        <w:rPr>
-          <w:rFonts w:ascii="Arial" w:hAnsi="Arial"/>
-          <w:color w:val="FFFFFF"/>
-        </w:rPr>
-      </w:r>
-    </w:p>
-    <w:p>
-      <w:pPr>
-        <w:pStyle w:val="Template"/>
-        <w:rPr>
-          <w:rFonts w:ascii="Arial" w:hAnsi="Arial"/>
-          <w:color w:val="FFFFFF"/>
-        </w:rPr>
-      </w:pPr>
-      <w:r>
-        <w:rPr>
-          <w:rFonts w:ascii="Arial" w:hAnsi="Arial"/>
-          <w:color w:val="FFFFFF"/>
-        </w:rPr>
-      </w:r>
-    </w:p>
-    <w:p>
-      <w:pPr>
-        <w:pStyle w:val="Template"/>
-        <w:rPr>
-          <w:rFonts w:ascii="Arial" w:hAnsi="Arial"/>
-          <w:color w:val="FFFFFF"/>
-        </w:rPr>
-      </w:pPr>
-      <w:r>
-        <w:rPr>
-          <w:rFonts w:ascii="Arial" w:hAnsi="Arial"/>
-          <w:color w:val="FFFFFF"/>
-        </w:rPr>
+    </w:p>
+    <w:p>
+      <w:pPr>
+        <w:pStyle w:val="Heading3"/>
+        <w:numPr>
+          <w:ilvl w:val="2"/>
+          <w:numId w:val="2"/>
+        </w:numPr>
+        <w:rPr>
+          <w:rFonts w:ascii="Arial" w:hAnsi="Arial"/>
+        </w:rPr>
+      </w:pPr>
+      <w:r>
+        <w:rPr>
+          <w:rFonts w:ascii="Arial" w:hAnsi="Arial"/>
+        </w:rPr>
+        <w:t>Landing Page</w:t>
+      </w:r>
+    </w:p>
+    <w:p>
+      <w:pPr>
+        <w:pStyle w:val="Normal"/>
+        <w:rPr>
+          <w:rFonts w:ascii="Arial" w:hAnsi="Arial"/>
+        </w:rPr>
+      </w:pPr>
+      <w:r>
+        <w:rPr>
+          <w:rFonts w:ascii="Arial" w:hAnsi="Arial"/>
+        </w:rPr>
+        <w:drawing>
+          <wp:anchor behindDoc="0" distT="0" distB="0" distL="0" distR="0" simplePos="0" locked="0" layoutInCell="0" allowOverlap="1" relativeHeight="3">
+            <wp:simplePos x="0" y="0"/>
+            <wp:positionH relativeFrom="column">
+              <wp:posOffset>501015</wp:posOffset>
+            </wp:positionH>
+            <wp:positionV relativeFrom="paragraph">
+              <wp:posOffset>7620</wp:posOffset>
+            </wp:positionV>
+            <wp:extent cx="5115560" cy="4591685"/>
+            <wp:effectExtent l="0" t="0" r="0" b="0"/>
+            <wp:wrapNone/>
+            <wp:docPr id="2" name="Picture 4" descr=""/>
+            <wp:cNvGraphicFramePr>
+              <a:graphicFrameLocks xmlns:a="http://schemas.openxmlformats.org/drawingml/2006/main" noChangeAspect="1"/>
+            </wp:cNvGraphicFramePr>
+            <a:graphic xmlns:a="http://schemas.openxmlformats.org/drawingml/2006/main">
+              <a:graphicData uri="http://schemas.openxmlformats.org/drawingml/2006/picture">
+                <pic:pic xmlns:pic="http://schemas.openxmlformats.org/drawingml/2006/picture">
+                  <pic:nvPicPr>
+                    <pic:cNvPr id="2" name="Picture 4" descr=""/>
+                    <pic:cNvPicPr>
+                      <a:picLocks noChangeAspect="1" noChangeArrowheads="1"/>
+                    </pic:cNvPicPr>
+                  </pic:nvPicPr>
+                  <pic:blipFill>
+                    <a:blip r:embed="rId5"/>
+                    <a:stretch>
+                      <a:fillRect/>
+                    </a:stretch>
+                  </pic:blipFill>
+                  <pic:spPr bwMode="auto">
+                    <a:xfrm>
+                      <a:off x="0" y="0"/>
+                      <a:ext cx="5115560" cy="4591685"/>
+                    </a:xfrm>
+                    <a:prstGeom prst="rect">
+                      <a:avLst/>
+                    </a:prstGeom>
+                  </pic:spPr>
+                </pic:pic>
+              </a:graphicData>
+            </a:graphic>
+          </wp:anchor>
+        </w:drawing>
+      </w:r>
+    </w:p>
+    <w:p>
+      <w:pPr>
+        <w:pStyle w:val="Normal"/>
+        <w:rPr>
+          <w:rFonts w:ascii="Arial" w:hAnsi="Arial"/>
+        </w:rPr>
+      </w:pPr>
+      <w:r>
+        <w:rPr>
+          <w:rFonts w:ascii="Arial" w:hAnsi="Arial"/>
+        </w:rPr>
+      </w:r>
+    </w:p>
+    <w:p>
+      <w:pPr>
+        <w:pStyle w:val="Normal"/>
+        <w:rPr>
+          <w:rFonts w:ascii="Arial" w:hAnsi="Arial"/>
+        </w:rPr>
+      </w:pPr>
+      <w:r>
+        <w:rPr>
+          <w:rFonts w:ascii="Arial" w:hAnsi="Arial"/>
+        </w:rPr>
+      </w:r>
+    </w:p>
+    <w:p>
+      <w:pPr>
+        <w:pStyle w:val="Normal"/>
+        <w:rPr>
+          <w:rFonts w:ascii="Arial" w:hAnsi="Arial"/>
+        </w:rPr>
+      </w:pPr>
+      <w:r>
+        <w:rPr>
+          <w:rFonts w:ascii="Arial" w:hAnsi="Arial"/>
+        </w:rPr>
+      </w:r>
+    </w:p>
+    <w:p>
+      <w:pPr>
+        <w:pStyle w:val="Normal"/>
+        <w:rPr>
+          <w:rFonts w:ascii="Arial" w:hAnsi="Arial"/>
+        </w:rPr>
+      </w:pPr>
+      <w:r>
+        <w:rPr>
+          <w:rFonts w:ascii="Arial" w:hAnsi="Arial"/>
+        </w:rPr>
+      </w:r>
+    </w:p>
+    <w:p>
+      <w:pPr>
+        <w:pStyle w:val="Normal"/>
+        <w:rPr>
+          <w:rFonts w:ascii="Arial" w:hAnsi="Arial"/>
+        </w:rPr>
+      </w:pPr>
+      <w:r>
+        <w:rPr>
+          <w:rFonts w:ascii="Arial" w:hAnsi="Arial"/>
+        </w:rPr>
+      </w:r>
+    </w:p>
+    <w:p>
+      <w:pPr>
+        <w:pStyle w:val="Normal"/>
+        <w:rPr>
+          <w:rFonts w:ascii="Arial" w:hAnsi="Arial"/>
+        </w:rPr>
+      </w:pPr>
+      <w:r>
+        <w:rPr>
+          <w:rFonts w:ascii="Arial" w:hAnsi="Arial"/>
+        </w:rPr>
+      </w:r>
+    </w:p>
+    <w:p>
+      <w:pPr>
+        <w:pStyle w:val="Normal"/>
+        <w:rPr>
+          <w:rFonts w:ascii="Arial" w:hAnsi="Arial"/>
+        </w:rPr>
+      </w:pPr>
+      <w:r>
+        <w:rPr>
+          <w:rFonts w:ascii="Arial" w:hAnsi="Arial"/>
+        </w:rPr>
+      </w:r>
+    </w:p>
+    <w:p>
+      <w:pPr>
+        <w:pStyle w:val="Normal"/>
+        <w:rPr>
+          <w:rFonts w:ascii="Arial" w:hAnsi="Arial"/>
+        </w:rPr>
+      </w:pPr>
+      <w:r>
+        <w:rPr>
+          <w:rFonts w:ascii="Arial" w:hAnsi="Arial"/>
+        </w:rPr>
+      </w:r>
+    </w:p>
+    <w:p>
+      <w:pPr>
+        <w:pStyle w:val="Normal"/>
+        <w:rPr>
+          <w:rFonts w:ascii="Arial" w:hAnsi="Arial"/>
+        </w:rPr>
+      </w:pPr>
+      <w:r>
+        <w:rPr>
+          <w:rFonts w:ascii="Arial" w:hAnsi="Arial"/>
+        </w:rPr>
+      </w:r>
+    </w:p>
+    <w:p>
+      <w:pPr>
+        <w:pStyle w:val="Normal"/>
+        <w:rPr>
+          <w:rFonts w:ascii="Arial" w:hAnsi="Arial"/>
+        </w:rPr>
+      </w:pPr>
+      <w:r>
+        <w:rPr>
+          <w:rFonts w:ascii="Arial" w:hAnsi="Arial"/>
+        </w:rPr>
+      </w:r>
+    </w:p>
+    <w:p>
+      <w:pPr>
+        <w:pStyle w:val="Normal"/>
+        <w:rPr>
+          <w:rFonts w:ascii="Arial" w:hAnsi="Arial"/>
+        </w:rPr>
+      </w:pPr>
+      <w:r>
+        <w:rPr>
+          <w:rFonts w:ascii="Arial" w:hAnsi="Arial"/>
+        </w:rPr>
+      </w:r>
+    </w:p>
+    <w:p>
+      <w:pPr>
+        <w:pStyle w:val="Normal"/>
+        <w:rPr>
+          <w:rFonts w:ascii="Arial" w:hAnsi="Arial"/>
+        </w:rPr>
+      </w:pPr>
+      <w:r>
+        <w:rPr>
+          <w:rFonts w:ascii="Arial" w:hAnsi="Arial"/>
+        </w:rPr>
+      </w:r>
+    </w:p>
+    <w:p>
+      <w:pPr>
+        <w:pStyle w:val="Normal"/>
+        <w:rPr>
+          <w:rFonts w:ascii="Arial" w:hAnsi="Arial"/>
+        </w:rPr>
+      </w:pPr>
+      <w:r>
+        <w:rPr>
+          <w:rFonts w:ascii="Arial" w:hAnsi="Arial"/>
+        </w:rPr>
+      </w:r>
+    </w:p>
+    <w:p>
+      <w:pPr>
+        <w:pStyle w:val="Normal"/>
+        <w:rPr>
+          <w:rFonts w:ascii="Arial" w:hAnsi="Arial"/>
+        </w:rPr>
+      </w:pPr>
+      <w:r>
+        <w:rPr>
+          <w:rFonts w:ascii="Arial" w:hAnsi="Arial"/>
+        </w:rPr>
+      </w:r>
+    </w:p>
+    <w:p>
+      <w:pPr>
+        <w:pStyle w:val="Normal"/>
+        <w:rPr>
+          <w:rFonts w:ascii="Arial" w:hAnsi="Arial"/>
+        </w:rPr>
+      </w:pPr>
+      <w:r>
+        <w:rPr>
+          <w:rFonts w:ascii="Arial" w:hAnsi="Arial"/>
+        </w:rPr>
+      </w:r>
+    </w:p>
+    <w:p>
+      <w:pPr>
+        <w:pStyle w:val="Normal"/>
+        <w:rPr>
+          <w:rFonts w:ascii="Arial" w:hAnsi="Arial"/>
+        </w:rPr>
+      </w:pPr>
+      <w:r>
+        <w:rPr>
+          <w:rFonts w:ascii="Arial" w:hAnsi="Arial"/>
+        </w:rPr>
+      </w:r>
+    </w:p>
+    <w:p>
+      <w:pPr>
+        <w:pStyle w:val="Normal"/>
+        <w:rPr>
+          <w:rFonts w:ascii="Arial" w:hAnsi="Arial"/>
+        </w:rPr>
+      </w:pPr>
+      <w:r>
+        <w:rPr>
+          <w:rFonts w:ascii="Arial" w:hAnsi="Arial"/>
+        </w:rPr>
+      </w:r>
+    </w:p>
+    <w:p>
+      <w:pPr>
+        <w:pStyle w:val="Normal"/>
+        <w:rPr>
+          <w:rFonts w:ascii="Arial" w:hAnsi="Arial"/>
+        </w:rPr>
+      </w:pPr>
+      <w:r>
+        <w:rPr>
+          <w:rFonts w:ascii="Arial" w:hAnsi="Arial"/>
+        </w:rPr>
+      </w:r>
+    </w:p>
+    <w:p>
+      <w:pPr>
+        <w:pStyle w:val="Normal"/>
+        <w:rPr>
+          <w:rFonts w:ascii="Arial" w:hAnsi="Arial"/>
+        </w:rPr>
+      </w:pPr>
+      <w:r>
+        <w:rPr>
+          <w:rFonts w:ascii="Arial" w:hAnsi="Arial"/>
+        </w:rPr>
+      </w:r>
+    </w:p>
+    <w:p>
+      <w:pPr>
+        <w:pStyle w:val="Normal"/>
+        <w:rPr>
+          <w:rFonts w:ascii="Arial" w:hAnsi="Arial"/>
+        </w:rPr>
+      </w:pPr>
+      <w:r>
+        <w:rPr>
+          <w:rFonts w:ascii="Arial" w:hAnsi="Arial"/>
+        </w:rPr>
+      </w:r>
+    </w:p>
+    <w:p>
+      <w:pPr>
+        <w:pStyle w:val="Normal"/>
+        <w:rPr>
+          <w:rFonts w:ascii="Arial" w:hAnsi="Arial"/>
+        </w:rPr>
+      </w:pPr>
+      <w:r>
+        <w:rPr>
+          <w:rFonts w:ascii="Arial" w:hAnsi="Arial"/>
+        </w:rPr>
+      </w:r>
+    </w:p>
+    <w:p>
+      <w:pPr>
+        <w:pStyle w:val="Normal"/>
+        <w:rPr>
+          <w:rFonts w:ascii="Arial" w:hAnsi="Arial"/>
+        </w:rPr>
+      </w:pPr>
+      <w:r>
+        <w:rPr>
+          <w:rFonts w:ascii="Arial" w:hAnsi="Arial"/>
+        </w:rPr>
+      </w:r>
+    </w:p>
+    <w:p>
+      <w:pPr>
+        <w:pStyle w:val="Normal"/>
+        <w:rPr>
+          <w:rFonts w:ascii="Arial" w:hAnsi="Arial"/>
+        </w:rPr>
+      </w:pPr>
+      <w:r>
+        <w:rPr>
+          <w:rFonts w:ascii="Arial" w:hAnsi="Arial"/>
+        </w:rPr>
+      </w:r>
+    </w:p>
+    <w:p>
+      <w:pPr>
+        <w:pStyle w:val="Normal"/>
+        <w:rPr>
+          <w:rFonts w:ascii="Arial" w:hAnsi="Arial"/>
+        </w:rPr>
+      </w:pPr>
+      <w:r>
+        <w:rPr>
+          <w:rFonts w:ascii="Arial" w:hAnsi="Arial"/>
+        </w:rPr>
+      </w:r>
+    </w:p>
+    <w:p>
+      <w:pPr>
+        <w:pStyle w:val="Normal"/>
+        <w:rPr>
+          <w:rFonts w:ascii="Arial" w:hAnsi="Arial"/>
+        </w:rPr>
+      </w:pPr>
+      <w:r>
+        <w:rPr>
+          <w:rFonts w:ascii="Arial" w:hAnsi="Arial"/>
+        </w:rPr>
+      </w:r>
+    </w:p>
+    <w:p>
+      <w:pPr>
+        <w:pStyle w:val="Normal"/>
+        <w:rPr>
+          <w:rFonts w:ascii="Arial" w:hAnsi="Arial"/>
+        </w:rPr>
+      </w:pPr>
+      <w:r>
+        <w:rPr>
+          <w:rFonts w:ascii="Arial" w:hAnsi="Arial"/>
+        </w:rPr>
+      </w:r>
+    </w:p>
+    <w:p>
+      <w:pPr>
+        <w:pStyle w:val="Normal"/>
+        <w:rPr>
+          <w:rFonts w:ascii="Arial" w:hAnsi="Arial"/>
+        </w:rPr>
+      </w:pPr>
+      <w:r>
+        <w:rPr>
+          <w:rFonts w:ascii="Arial" w:hAnsi="Arial"/>
+        </w:rPr>
+      </w:r>
+    </w:p>
+    <w:p>
+      <w:pPr>
+        <w:pStyle w:val="Normal"/>
+        <w:rPr>
+          <w:rFonts w:ascii="Arial" w:hAnsi="Arial"/>
+        </w:rPr>
+      </w:pPr>
+      <w:r>
+        <w:rPr>
+          <w:rFonts w:ascii="Arial" w:hAnsi="Arial"/>
+        </w:rPr>
+      </w:r>
+    </w:p>
+    <w:p>
+      <w:pPr>
+        <w:pStyle w:val="Heading3"/>
+        <w:numPr>
+          <w:ilvl w:val="2"/>
+          <w:numId w:val="2"/>
+        </w:numPr>
+        <w:rPr>
+          <w:rFonts w:ascii="Arial" w:hAnsi="Arial"/>
+        </w:rPr>
+      </w:pPr>
+      <w:r>
+        <w:drawing>
+          <wp:anchor behindDoc="0" distT="0" distB="0" distL="114300" distR="114300" simplePos="0" locked="0" layoutInCell="0" allowOverlap="1" relativeHeight="4">
+            <wp:simplePos x="0" y="0"/>
+            <wp:positionH relativeFrom="column">
+              <wp:posOffset>586740</wp:posOffset>
+            </wp:positionH>
+            <wp:positionV relativeFrom="paragraph">
+              <wp:posOffset>494030</wp:posOffset>
+            </wp:positionV>
+            <wp:extent cx="4953635" cy="7240270"/>
+            <wp:effectExtent l="0" t="0" r="0" b="0"/>
+            <wp:wrapTopAndBottom/>
+            <wp:docPr id="3" name="Picture 6" descr=""/>
+            <wp:cNvGraphicFramePr>
+              <a:graphicFrameLocks xmlns:a="http://schemas.openxmlformats.org/drawingml/2006/main" noChangeAspect="1"/>
+            </wp:cNvGraphicFramePr>
+            <a:graphic xmlns:a="http://schemas.openxmlformats.org/drawingml/2006/main">
+              <a:graphicData uri="http://schemas.openxmlformats.org/drawingml/2006/picture">
+                <pic:pic xmlns:pic="http://schemas.openxmlformats.org/drawingml/2006/picture">
+                  <pic:nvPicPr>
+                    <pic:cNvPr id="3" name="Picture 6" descr=""/>
+                    <pic:cNvPicPr>
+                      <a:picLocks noChangeAspect="1" noChangeArrowheads="1"/>
+                    </pic:cNvPicPr>
+                  </pic:nvPicPr>
+                  <pic:blipFill>
+                    <a:blip r:embed="rId6"/>
+                    <a:stretch>
+                      <a:fillRect/>
+                    </a:stretch>
+                  </pic:blipFill>
+                  <pic:spPr bwMode="auto">
+                    <a:xfrm>
+                      <a:off x="0" y="0"/>
+                      <a:ext cx="4953635" cy="7240270"/>
+                    </a:xfrm>
+                    <a:prstGeom prst="rect">
+                      <a:avLst/>
+                    </a:prstGeom>
+                  </pic:spPr>
+                </pic:pic>
+              </a:graphicData>
+            </a:graphic>
+          </wp:anchor>
+        </w:drawing>
+      </w:r>
+      <w:r>
+        <w:rPr>
+          <w:rFonts w:ascii="Arial" w:hAnsi="Arial"/>
+        </w:rPr>
+        <w:t>D</w:t>
+      </w:r>
+      <w:r>
+        <w:rPr>
+          <w:rFonts w:ascii="Arial" w:hAnsi="Arial"/>
+        </w:rPr>
+        <w:t>ifficulty Selection Page</w:t>
+      </w:r>
+    </w:p>
+    <w:p>
+      <w:pPr>
+        <w:pStyle w:val="Normal"/>
+        <w:rPr>
+          <w:rFonts w:ascii="Arial" w:hAnsi="Arial"/>
+        </w:rPr>
+      </w:pPr>
+      <w:r>
+        <w:rPr>
+          <w:rFonts w:ascii="Arial" w:hAnsi="Arial"/>
+        </w:rPr>
+      </w:r>
+    </w:p>
+    <w:p>
+      <w:pPr>
+        <w:pStyle w:val="Normal"/>
+        <w:rPr>
+          <w:rFonts w:ascii="Arial" w:hAnsi="Arial"/>
+        </w:rPr>
+      </w:pPr>
+      <w:r>
+        <w:rPr>
+          <w:rFonts w:ascii="Arial" w:hAnsi="Arial"/>
+        </w:rPr>
+      </w:r>
+    </w:p>
+    <w:p>
+      <w:pPr>
+        <w:pStyle w:val="Normal"/>
+        <w:rPr>
+          <w:rFonts w:ascii="Arial" w:hAnsi="Arial"/>
+        </w:rPr>
+      </w:pPr>
+      <w:r>
+        <w:rPr>
+          <w:rFonts w:ascii="Arial" w:hAnsi="Arial"/>
+        </w:rPr>
+      </w:r>
+    </w:p>
+    <w:p>
+      <w:pPr>
+        <w:pStyle w:val="Heading3"/>
+        <w:numPr>
+          <w:ilvl w:val="2"/>
+          <w:numId w:val="2"/>
+        </w:numPr>
+        <w:rPr>
+          <w:rFonts w:ascii="Arial" w:hAnsi="Arial"/>
+        </w:rPr>
+      </w:pPr>
+      <w:r>
+        <w:drawing>
+          <wp:anchor behindDoc="0" distT="0" distB="0" distL="114300" distR="114300" simplePos="0" locked="0" layoutInCell="0" allowOverlap="1" relativeHeight="5">
+            <wp:simplePos x="0" y="0"/>
+            <wp:positionH relativeFrom="column">
+              <wp:posOffset>405765</wp:posOffset>
+            </wp:positionH>
+            <wp:positionV relativeFrom="paragraph">
+              <wp:posOffset>381000</wp:posOffset>
+            </wp:positionV>
+            <wp:extent cx="5306060" cy="7754620"/>
+            <wp:effectExtent l="0" t="0" r="0" b="0"/>
+            <wp:wrapTopAndBottom/>
+            <wp:docPr id="4" name="Picture 9" descr=""/>
+            <wp:cNvGraphicFramePr>
+              <a:graphicFrameLocks xmlns:a="http://schemas.openxmlformats.org/drawingml/2006/main" noChangeAspect="1"/>
+            </wp:cNvGraphicFramePr>
+            <a:graphic xmlns:a="http://schemas.openxmlformats.org/drawingml/2006/main">
+              <a:graphicData uri="http://schemas.openxmlformats.org/drawingml/2006/picture">
+                <pic:pic xmlns:pic="http://schemas.openxmlformats.org/drawingml/2006/picture">
+                  <pic:nvPicPr>
+                    <pic:cNvPr id="4" name="Picture 9" descr=""/>
+                    <pic:cNvPicPr>
+                      <a:picLocks noChangeAspect="1" noChangeArrowheads="1"/>
+                    </pic:cNvPicPr>
+                  </pic:nvPicPr>
+                  <pic:blipFill>
+                    <a:blip r:embed="rId7"/>
+                    <a:stretch>
+                      <a:fillRect/>
+                    </a:stretch>
+                  </pic:blipFill>
+                  <pic:spPr bwMode="auto">
+                    <a:xfrm>
+                      <a:off x="0" y="0"/>
+                      <a:ext cx="5306060" cy="7754620"/>
+                    </a:xfrm>
+                    <a:prstGeom prst="rect">
+                      <a:avLst/>
+                    </a:prstGeom>
+                  </pic:spPr>
+                </pic:pic>
+              </a:graphicData>
+            </a:graphic>
+          </wp:anchor>
+        </w:drawing>
+      </w:r>
+      <w:r>
+        <w:rPr>
+          <w:rFonts w:ascii="Arial" w:hAnsi="Arial"/>
+        </w:rPr>
+        <w:t>M</w:t>
+      </w:r>
+      <w:r>
+        <w:rPr>
+          <w:rFonts w:ascii="Arial" w:hAnsi="Arial"/>
+        </w:rPr>
+        <w:t>aze Page</w:t>
+      </w:r>
+    </w:p>
+    <w:p>
+      <w:pPr>
+        <w:pStyle w:val="Heading3"/>
+        <w:numPr>
+          <w:ilvl w:val="2"/>
+          <w:numId w:val="2"/>
+        </w:numPr>
+        <w:rPr>
+          <w:rFonts w:ascii="Arial" w:hAnsi="Arial"/>
+        </w:rPr>
+      </w:pPr>
+      <w:r>
+        <w:drawing>
+          <wp:anchor behindDoc="0" distT="0" distB="0" distL="114300" distR="114300" simplePos="0" locked="0" layoutInCell="0" allowOverlap="1" relativeHeight="6">
+            <wp:simplePos x="0" y="0"/>
+            <wp:positionH relativeFrom="column">
+              <wp:posOffset>-461010</wp:posOffset>
+            </wp:positionH>
+            <wp:positionV relativeFrom="paragraph">
+              <wp:posOffset>371475</wp:posOffset>
+            </wp:positionV>
+            <wp:extent cx="7040245" cy="3934460"/>
+            <wp:effectExtent l="0" t="0" r="0" b="0"/>
+            <wp:wrapTopAndBottom/>
+            <wp:docPr id="5" name="Picture 10" descr=""/>
+            <wp:cNvGraphicFramePr>
+              <a:graphicFrameLocks xmlns:a="http://schemas.openxmlformats.org/drawingml/2006/main" noChangeAspect="1"/>
+            </wp:cNvGraphicFramePr>
+            <a:graphic xmlns:a="http://schemas.openxmlformats.org/drawingml/2006/main">
+              <a:graphicData uri="http://schemas.openxmlformats.org/drawingml/2006/picture">
+                <pic:pic xmlns:pic="http://schemas.openxmlformats.org/drawingml/2006/picture">
+                  <pic:nvPicPr>
+                    <pic:cNvPr id="5" name="Picture 10" descr=""/>
+                    <pic:cNvPicPr>
+                      <a:picLocks noChangeAspect="1" noChangeArrowheads="1"/>
+                    </pic:cNvPicPr>
+                  </pic:nvPicPr>
+                  <pic:blipFill>
+                    <a:blip r:embed="rId8"/>
+                    <a:stretch>
+                      <a:fillRect/>
+                    </a:stretch>
+                  </pic:blipFill>
+                  <pic:spPr bwMode="auto">
+                    <a:xfrm>
+                      <a:off x="0" y="0"/>
+                      <a:ext cx="7040245" cy="3934460"/>
+                    </a:xfrm>
+                    <a:prstGeom prst="rect">
+                      <a:avLst/>
+                    </a:prstGeom>
+                  </pic:spPr>
+                </pic:pic>
+              </a:graphicData>
+            </a:graphic>
+          </wp:anchor>
+        </w:drawing>
+      </w:r>
+      <w:r>
+        <w:rPr>
+          <w:rFonts w:ascii="Arial" w:hAnsi="Arial"/>
+        </w:rPr>
+        <w:t>P</w:t>
+      </w:r>
+      <w:r>
+        <w:rPr>
+          <w:rFonts w:ascii="Arial" w:hAnsi="Arial"/>
+        </w:rPr>
+        <w:t>ost Maze Page</w:t>
+      </w:r>
+    </w:p>
+    <w:p>
+      <w:pPr>
+        <w:pStyle w:val="Normal"/>
+        <w:rPr>
+          <w:rFonts w:ascii="Arial" w:hAnsi="Arial"/>
+        </w:rPr>
+      </w:pPr>
+      <w:r>
+        <w:rPr>
+          <w:rFonts w:ascii="Arial" w:hAnsi="Arial"/>
+        </w:rPr>
+      </w:r>
+    </w:p>
+    <w:p>
+      <w:pPr>
+        <w:pStyle w:val="Heading3"/>
+        <w:numPr>
+          <w:ilvl w:val="2"/>
+          <w:numId w:val="2"/>
+        </w:numPr>
+        <w:rPr/>
+      </w:pPr>
+      <w:r>
+        <w:drawing>
+          <wp:anchor behindDoc="0" distT="0" distB="0" distL="114300" distR="114300" simplePos="0" locked="0" layoutInCell="0" allowOverlap="1" relativeHeight="7">
+            <wp:simplePos x="0" y="0"/>
+            <wp:positionH relativeFrom="column">
+              <wp:posOffset>-509905</wp:posOffset>
+            </wp:positionH>
+            <wp:positionV relativeFrom="paragraph">
+              <wp:posOffset>533400</wp:posOffset>
+            </wp:positionV>
+            <wp:extent cx="7145020" cy="3496310"/>
+            <wp:effectExtent l="0" t="0" r="0" b="0"/>
+            <wp:wrapTopAndBottom/>
+            <wp:docPr id="6" name="Picture 12" descr=""/>
+            <wp:cNvGraphicFramePr>
+              <a:graphicFrameLocks xmlns:a="http://schemas.openxmlformats.org/drawingml/2006/main" noChangeAspect="1"/>
+            </wp:cNvGraphicFramePr>
+            <a:graphic xmlns:a="http://schemas.openxmlformats.org/drawingml/2006/main">
+              <a:graphicData uri="http://schemas.openxmlformats.org/drawingml/2006/picture">
+                <pic:pic xmlns:pic="http://schemas.openxmlformats.org/drawingml/2006/picture">
+                  <pic:nvPicPr>
+                    <pic:cNvPr id="6" name="Picture 12" descr=""/>
+                    <pic:cNvPicPr>
+                      <a:picLocks noChangeAspect="1" noChangeArrowheads="1"/>
+                    </pic:cNvPicPr>
+                  </pic:nvPicPr>
+                  <pic:blipFill>
+                    <a:blip r:embed="rId9"/>
+                    <a:stretch>
+                      <a:fillRect/>
+                    </a:stretch>
+                  </pic:blipFill>
+                  <pic:spPr bwMode="auto">
+                    <a:xfrm>
+                      <a:off x="0" y="0"/>
+                      <a:ext cx="7145020" cy="3496310"/>
+                    </a:xfrm>
+                    <a:prstGeom prst="rect">
+                      <a:avLst/>
+                    </a:prstGeom>
+                  </pic:spPr>
+                </pic:pic>
+              </a:graphicData>
+            </a:graphic>
+          </wp:anchor>
+        </w:drawing>
+      </w:r>
+      <w:r>
+        <w:rPr/>
+        <w:t>U</w:t>
+      </w:r>
+      <w:r>
+        <w:rPr/>
+        <w:t>sername Search Page</w:t>
       </w:r>
     </w:p>
     <w:p>
@@ -3356,10 +3517,9 @@
         <w:jc w:val="center"/>
         <w:rPr>
           <w:rFonts w:ascii="Arial" w:hAnsi="Arial"/>
-          <w:color w:val="FFFFFF"/>
-        </w:rPr>
-      </w:pPr>
-      <w:bookmarkStart w:id="26" w:name="_Toc226963034"/>
+        </w:rPr>
+      </w:pPr>
+      <w:bookmarkStart w:id="25" w:name="_Toc226963034"/>
       <w:r>
         <w:rPr>
           <w:rFonts w:ascii="Arial" w:hAnsi="Arial"/>
@@ -3367,7 +3527,7 @@
         </w:rPr>
         <w:t>Implementation</w:t>
       </w:r>
-      <w:bookmarkEnd w:id="26"/>
+      <w:bookmarkEnd w:id="25"/>
     </w:p>
     <w:p>
       <w:pPr>
@@ -3380,14 +3540,14 @@
           <w:rFonts w:ascii="Arial" w:hAnsi="Arial"/>
         </w:rPr>
       </w:pPr>
-      <w:bookmarkStart w:id="27" w:name="_Toc226963035"/>
+      <w:bookmarkStart w:id="26" w:name="_Toc226963035"/>
       <w:r>
         <w:rPr>
           <w:rFonts w:ascii="Arial" w:hAnsi="Arial"/>
         </w:rPr>
         <w:t>Development Environmen</w:t>
       </w:r>
-      <w:bookmarkEnd w:id="27"/>
+      <w:bookmarkEnd w:id="26"/>
       <w:r>
         <w:rPr>
           <w:rFonts w:ascii="Arial" w:hAnsi="Arial"/>
@@ -3409,16 +3569,7 @@
           <w:iCs w:val="false"/>
           <w:sz w:val="22"/>
         </w:rPr>
-        <w:t xml:space="preserve">Daniyal: </w:t>
-      </w:r>
-      <w:r>
-        <w:rPr>
-          <w:rFonts w:ascii="Arial" w:hAnsi="Arial"/>
-          <w:i w:val="false"/>
-          <w:iCs w:val="false"/>
-          <w:sz w:val="22"/>
-        </w:rPr>
-        <w:t>Visual Code for coding, Firefox for website testing</w:t>
+        <w:t>Daniyal: Visual Code for coding, Firefox for website testing</w:t>
       </w:r>
     </w:p>
     <w:p>
@@ -3446,9 +3597,6 @@
         <w:pStyle w:val="Normal"/>
         <w:rPr>
           <w:rFonts w:ascii="Arial" w:hAnsi="Arial"/>
-          <w:i w:val="false"/>
-          <w:i w:val="false"/>
-          <w:iCs w:val="false"/>
         </w:rPr>
       </w:pPr>
       <w:r>
@@ -3458,16 +3606,7 @@
           <w:iCs w:val="false"/>
           <w:sz w:val="22"/>
         </w:rPr>
-        <w:t xml:space="preserve">Andrew: </w:t>
-      </w:r>
-      <w:r>
-        <w:rPr>
-          <w:rFonts w:ascii="Arial" w:hAnsi="Arial"/>
-          <w:i w:val="false"/>
-          <w:iCs w:val="false"/>
-          <w:sz w:val="22"/>
-        </w:rPr>
-        <w:t>IntelliJ IDEA for coding, Google Chrome for website testing</w:t>
+        <w:t>Andrew: IntelliJ IDEA for coding, Google Chrome for website testing</w:t>
       </w:r>
     </w:p>
     <w:p>
@@ -3495,9 +3634,6 @@
         <w:pStyle w:val="Normal"/>
         <w:rPr>
           <w:rFonts w:ascii="Arial" w:hAnsi="Arial"/>
-          <w:i w:val="false"/>
-          <w:i w:val="false"/>
-          <w:iCs w:val="false"/>
         </w:rPr>
       </w:pPr>
       <w:r>
@@ -3535,9 +3671,6 @@
         <w:pStyle w:val="Normal"/>
         <w:rPr>
           <w:rFonts w:ascii="Arial" w:hAnsi="Arial"/>
-          <w:i w:val="false"/>
-          <w:i w:val="false"/>
-          <w:iCs w:val="false"/>
         </w:rPr>
       </w:pPr>
       <w:r>
@@ -3547,16 +3680,7 @@
           <w:iCs w:val="false"/>
           <w:sz w:val="22"/>
         </w:rPr>
-        <w:t xml:space="preserve">Patric: </w:t>
-      </w:r>
-      <w:r>
-        <w:rPr>
-          <w:rFonts w:ascii="Arial" w:hAnsi="Arial"/>
-          <w:i w:val="false"/>
-          <w:iCs w:val="false"/>
-          <w:sz w:val="22"/>
-        </w:rPr>
-        <w:t>N/A</w:t>
+        <w:t>Patric: N/A</w:t>
       </w:r>
     </w:p>
     <w:p>
@@ -3585,26 +3709,15 @@
         <w:pStyle w:val="Template"/>
         <w:rPr>
           <w:rFonts w:ascii="Arial" w:hAnsi="Arial"/>
-          <w:i w:val="false"/>
+        </w:rPr>
+      </w:pPr>
+      <w:r>
+        <w:rPr>
+          <w:rFonts w:ascii="Arial" w:hAnsi="Arial"/>
           <w:i w:val="false"/>
           <w:iCs w:val="false"/>
         </w:rPr>
-      </w:pPr>
-      <w:r>
-        <w:rPr>
-          <w:rFonts w:ascii="Arial" w:hAnsi="Arial"/>
-          <w:i w:val="false"/>
-          <w:iCs w:val="false"/>
-        </w:rPr>
-        <w:t xml:space="preserve">Github for version control. </w:t>
-      </w:r>
-      <w:r>
-        <w:rPr>
-          <w:rFonts w:ascii="Arial" w:hAnsi="Arial"/>
-          <w:i w:val="false"/>
-          <w:iCs w:val="false"/>
-        </w:rPr>
-        <w:t>HTML, CSS, and JavaScript for project functionality.</w:t>
+        <w:t>Github for version control. HTML, CSS, and JavaScript for project functionality.</w:t>
       </w:r>
     </w:p>
     <w:p>
@@ -3618,23 +3731,20 @@
           <w:rFonts w:ascii="Arial" w:hAnsi="Arial"/>
         </w:rPr>
       </w:pPr>
-      <w:bookmarkStart w:id="28" w:name="_Toc226963036"/>
+      <w:bookmarkStart w:id="27" w:name="_Toc226963036"/>
       <w:r>
         <w:rPr>
           <w:rFonts w:ascii="Arial" w:hAnsi="Arial"/>
         </w:rPr>
         <w:t>Task Distribution</w:t>
       </w:r>
-      <w:bookmarkEnd w:id="28"/>
-    </w:p>
-    <w:p>
-      <w:pPr>
-        <w:pStyle w:val="Normal"/>
-        <w:rPr>
-          <w:rFonts w:ascii="Arial" w:hAnsi="Arial"/>
-          <w:i w:val="false"/>
-          <w:i w:val="false"/>
-          <w:iCs w:val="false"/>
+      <w:bookmarkEnd w:id="27"/>
+    </w:p>
+    <w:p>
+      <w:pPr>
+        <w:pStyle w:val="Normal"/>
+        <w:rPr>
+          <w:rFonts w:ascii="Arial" w:hAnsi="Arial"/>
         </w:rPr>
       </w:pPr>
       <w:r>
@@ -3644,16 +3754,7 @@
           <w:iCs w:val="false"/>
           <w:sz w:val="22"/>
         </w:rPr>
-        <w:t xml:space="preserve">Daniyal: Timer implementation </w:t>
-      </w:r>
-      <w:r>
-        <w:rPr>
-          <w:rFonts w:ascii="Arial" w:hAnsi="Arial"/>
-          <w:i w:val="false"/>
-          <w:iCs w:val="false"/>
-          <w:sz w:val="22"/>
-        </w:rPr>
-        <w:t>and difficulty select page</w:t>
+        <w:t>Daniyal: Timer implementation and difficulty select page</w:t>
       </w:r>
     </w:p>
     <w:p>
@@ -3681,9 +3782,6 @@
         <w:pStyle w:val="Normal"/>
         <w:rPr>
           <w:rFonts w:ascii="Arial" w:hAnsi="Arial"/>
-          <w:i w:val="false"/>
-          <w:i w:val="false"/>
-          <w:iCs w:val="false"/>
         </w:rPr>
       </w:pPr>
       <w:r>
@@ -3693,16 +3791,7 @@
           <w:iCs w:val="false"/>
           <w:sz w:val="22"/>
         </w:rPr>
-        <w:t xml:space="preserve">Andrew: Username database storage and search, </w:t>
-      </w:r>
-      <w:r>
-        <w:rPr>
-          <w:rFonts w:ascii="Arial" w:hAnsi="Arial"/>
-          <w:i w:val="false"/>
-          <w:iCs w:val="false"/>
-          <w:sz w:val="22"/>
-        </w:rPr>
-        <w:t>main page and formatting</w:t>
+        <w:t>Andrew: Username database storage and search, main page and formatting</w:t>
       </w:r>
     </w:p>
     <w:p>
@@ -3730,9 +3819,6 @@
         <w:pStyle w:val="Normal"/>
         <w:rPr>
           <w:rFonts w:ascii="Arial" w:hAnsi="Arial"/>
-          <w:i w:val="false"/>
-          <w:i w:val="false"/>
-          <w:iCs w:val="false"/>
         </w:rPr>
       </w:pPr>
       <w:r>
@@ -3770,9 +3856,6 @@
         <w:pStyle w:val="Normal"/>
         <w:rPr>
           <w:rFonts w:ascii="Arial" w:hAnsi="Arial"/>
-          <w:i w:val="false"/>
-          <w:i w:val="false"/>
-          <w:iCs w:val="false"/>
         </w:rPr>
       </w:pPr>
       <w:r>
@@ -3782,16 +3865,7 @@
           <w:iCs w:val="false"/>
           <w:sz w:val="22"/>
         </w:rPr>
-        <w:t xml:space="preserve">Patric: </w:t>
-      </w:r>
-      <w:r>
-        <w:rPr>
-          <w:rFonts w:ascii="Arial" w:hAnsi="Arial"/>
-          <w:i w:val="false"/>
-          <w:iCs w:val="false"/>
-          <w:sz w:val="22"/>
-        </w:rPr>
-        <w:t>N/A</w:t>
+        <w:t>Patric: N/A</w:t>
       </w:r>
     </w:p>
     <w:p>
@@ -3811,19 +3885,19 @@
         </w:rPr>
         <w:t>C</w:t>
       </w:r>
-      <w:bookmarkStart w:id="29" w:name="_Toc226963039"/>
+      <w:bookmarkStart w:id="28" w:name="_Toc226963039"/>
       <w:r>
         <w:rPr>
           <w:rFonts w:ascii="Arial" w:hAnsi="Arial"/>
         </w:rPr>
         <w:t>hallenges</w:t>
       </w:r>
-      <w:bookmarkEnd w:id="29"/>
-    </w:p>
-    <w:p>
-      <w:pPr>
-        <w:pStyle w:val="Normal"/>
-        <w:spacing w:lineRule="auto" w:line="480"/>
+      <w:bookmarkEnd w:id="28"/>
+    </w:p>
+    <w:p>
+      <w:pPr>
+        <w:pStyle w:val="Normal"/>
+        <w:spacing w:lineRule="auto" w:line="240"/>
         <w:rPr>
           <w:rFonts w:ascii="Arial" w:hAnsi="Arial"/>
         </w:rPr>
@@ -4006,12 +4080,11 @@
         <w:jc w:val="center"/>
         <w:rPr>
           <w:rFonts w:ascii="Arial" w:hAnsi="Arial"/>
-          <w:color w:val="FFFFFF"/>
-        </w:rPr>
-      </w:pPr>
+        </w:rPr>
+      </w:pPr>
+      <w:bookmarkStart w:id="29" w:name="_Toc439994690"/>
       <w:bookmarkStart w:id="30" w:name="_Toc226963040"/>
-      <w:bookmarkStart w:id="31" w:name="_Toc439994690"/>
-      <w:bookmarkEnd w:id="31"/>
+      <w:bookmarkEnd w:id="29"/>
       <w:r>
         <w:rPr>
           <w:rFonts w:ascii="Arial" w:hAnsi="Arial"/>
@@ -4032,14 +4105,14 @@
           <w:rFonts w:ascii="Arial" w:hAnsi="Arial"/>
         </w:rPr>
       </w:pPr>
-      <w:bookmarkStart w:id="32" w:name="_Toc226963041"/>
+      <w:bookmarkStart w:id="31" w:name="_Toc226963041"/>
       <w:r>
         <w:rPr>
           <w:rFonts w:ascii="Arial" w:hAnsi="Arial"/>
         </w:rPr>
         <w:t>Testing Plan</w:t>
       </w:r>
-      <w:bookmarkEnd w:id="32"/>
+      <w:bookmarkEnd w:id="31"/>
     </w:p>
     <w:p>
       <w:pPr>
@@ -4047,11 +4120,6 @@
         <w:jc w:val="both"/>
         <w:rPr>
           <w:rFonts w:ascii="Arial" w:hAnsi="Arial"/>
-          <w:b/>
-          <w:b/>
-          <w:bCs/>
-          <w:sz w:val="32"/>
-          <w:szCs w:val="32"/>
         </w:rPr>
       </w:pPr>
       <w:r>
@@ -4110,6 +4178,7 @@
           <w:p>
             <w:pPr>
               <w:pStyle w:val="TableContents"/>
+              <w:widowControl w:val="false"/>
               <w:rPr>
                 <w:rFonts w:ascii="Arial" w:hAnsi="Arial"/>
               </w:rPr>
@@ -4134,6 +4203,7 @@
           <w:p>
             <w:pPr>
               <w:pStyle w:val="TableContents"/>
+              <w:widowControl w:val="false"/>
               <w:rPr>
                 <w:rFonts w:ascii="Arial" w:hAnsi="Arial"/>
               </w:rPr>
@@ -4159,6 +4229,7 @@
           <w:p>
             <w:pPr>
               <w:pStyle w:val="TableContents"/>
+              <w:widowControl w:val="false"/>
               <w:rPr>
                 <w:rFonts w:ascii="Arial" w:hAnsi="Arial"/>
               </w:rPr>
@@ -4185,6 +4256,7 @@
           <w:p>
             <w:pPr>
               <w:pStyle w:val="TableContents"/>
+              <w:widowControl w:val="false"/>
               <w:rPr>
                 <w:rFonts w:ascii="Arial" w:hAnsi="Arial"/>
               </w:rPr>
@@ -4208,6 +4280,7 @@
           <w:p>
             <w:pPr>
               <w:pStyle w:val="TableContents"/>
+              <w:widowControl w:val="false"/>
               <w:rPr>
                 <w:rFonts w:ascii="Arial" w:hAnsi="Arial"/>
               </w:rPr>
@@ -4232,6 +4305,7 @@
           <w:p>
             <w:pPr>
               <w:pStyle w:val="TableContents"/>
+              <w:widowControl w:val="false"/>
               <w:rPr>
                 <w:rFonts w:ascii="Arial" w:hAnsi="Arial"/>
               </w:rPr>
@@ -4258,6 +4332,7 @@
           <w:p>
             <w:pPr>
               <w:pStyle w:val="TableContents"/>
+              <w:widowControl w:val="false"/>
               <w:rPr>
                 <w:rFonts w:ascii="Arial" w:hAnsi="Arial"/>
               </w:rPr>
@@ -4281,6 +4356,7 @@
           <w:p>
             <w:pPr>
               <w:pStyle w:val="TableContents"/>
+              <w:widowControl w:val="false"/>
               <w:rPr>
                 <w:rFonts w:ascii="Arial" w:hAnsi="Arial"/>
               </w:rPr>
@@ -4305,6 +4381,7 @@
           <w:p>
             <w:pPr>
               <w:pStyle w:val="TableContents"/>
+              <w:widowControl w:val="false"/>
               <w:rPr>
                 <w:rFonts w:ascii="Arial" w:hAnsi="Arial"/>
               </w:rPr>
@@ -4331,6 +4408,7 @@
           <w:p>
             <w:pPr>
               <w:pStyle w:val="TableContents"/>
+              <w:widowControl w:val="false"/>
               <w:rPr>
                 <w:rFonts w:ascii="Arial" w:hAnsi="Arial"/>
               </w:rPr>
@@ -4354,6 +4432,7 @@
           <w:p>
             <w:pPr>
               <w:pStyle w:val="TableContents"/>
+              <w:widowControl w:val="false"/>
               <w:rPr>
                 <w:rFonts w:ascii="Arial" w:hAnsi="Arial"/>
               </w:rPr>
@@ -4378,6 +4457,7 @@
           <w:p>
             <w:pPr>
               <w:pStyle w:val="TableContents"/>
+              <w:widowControl w:val="false"/>
               <w:rPr>
                 <w:rFonts w:ascii="Arial" w:hAnsi="Arial"/>
               </w:rPr>
@@ -4411,11 +4491,6 @@
         <w:pStyle w:val="Template"/>
         <w:rPr>
           <w:rFonts w:ascii="Arial" w:hAnsi="Arial"/>
-          <w:b/>
-          <w:b/>
-          <w:bCs/>
-          <w:sz w:val="32"/>
-          <w:szCs w:val="32"/>
         </w:rPr>
       </w:pPr>
       <w:r>
@@ -4478,6 +4553,7 @@
           <w:p>
             <w:pPr>
               <w:pStyle w:val="TableContents"/>
+              <w:widowControl w:val="false"/>
               <w:rPr>
                 <w:rFonts w:ascii="Arial" w:hAnsi="Arial"/>
               </w:rPr>
@@ -4502,6 +4578,7 @@
           <w:p>
             <w:pPr>
               <w:pStyle w:val="TableContents"/>
+              <w:widowControl w:val="false"/>
               <w:rPr>
                 <w:rFonts w:ascii="Arial" w:hAnsi="Arial" w:eastAsia="宋体" w:cs="Times"/>
                 <w:color w:val="auto"/>
@@ -4537,6 +4614,7 @@
           <w:p>
             <w:pPr>
               <w:pStyle w:val="TableContents"/>
+              <w:widowControl w:val="false"/>
               <w:rPr>
                 <w:rFonts w:ascii="Arial" w:hAnsi="Arial" w:eastAsia="宋体" w:cs="Times"/>
                 <w:color w:val="auto"/>
@@ -4581,11 +4659,6 @@
         <w:jc w:val="both"/>
         <w:rPr>
           <w:rFonts w:ascii="Arial" w:hAnsi="Arial"/>
-          <w:b/>
-          <w:b/>
-          <w:bCs/>
-          <w:sz w:val="32"/>
-          <w:szCs w:val="32"/>
         </w:rPr>
       </w:pPr>
       <w:r>
@@ -4648,6 +4721,7 @@
           <w:p>
             <w:pPr>
               <w:pStyle w:val="TableContents"/>
+              <w:widowControl w:val="false"/>
               <w:rPr>
                 <w:rFonts w:ascii="Arial" w:hAnsi="Arial"/>
               </w:rPr>
@@ -4672,6 +4746,7 @@
           <w:p>
             <w:pPr>
               <w:pStyle w:val="TableContents"/>
+              <w:widowControl w:val="false"/>
               <w:rPr>
                 <w:rFonts w:ascii="Arial" w:hAnsi="Arial"/>
               </w:rPr>
@@ -4680,19 +4755,7 @@
               <w:rPr>
                 <w:rFonts w:ascii="Arial" w:hAnsi="Arial"/>
               </w:rPr>
-              <w:t xml:space="preserve">Works on </w:t>
-            </w:r>
-            <w:r>
-              <w:rPr>
-                <w:rFonts w:ascii="Arial" w:hAnsi="Arial"/>
-              </w:rPr>
-              <w:t xml:space="preserve">all major </w:t>
-            </w:r>
-            <w:r>
-              <w:rPr>
-                <w:rFonts w:ascii="Arial" w:hAnsi="Arial"/>
-              </w:rPr>
-              <w:t>HTML5 browsers</w:t>
+              <w:t>Works on all major HTML5 browsers</w:t>
             </w:r>
           </w:p>
         </w:tc>
@@ -4709,6 +4772,7 @@
           <w:p>
             <w:pPr>
               <w:pStyle w:val="TableContents"/>
+              <w:widowControl w:val="false"/>
               <w:rPr>
                 <w:rFonts w:ascii="Arial" w:hAnsi="Arial"/>
               </w:rPr>
@@ -4734,14 +4798,14 @@
           <w:rFonts w:ascii="Arial" w:hAnsi="Arial"/>
         </w:rPr>
       </w:pPr>
-      <w:bookmarkStart w:id="33" w:name="_Toc226963042"/>
+      <w:bookmarkStart w:id="32" w:name="_Toc226963042"/>
       <w:r>
         <w:rPr>
           <w:rFonts w:ascii="Arial" w:hAnsi="Arial"/>
         </w:rPr>
         <w:t>Tests for Functional Requirements</w:t>
       </w:r>
-      <w:bookmarkEnd w:id="33"/>
+      <w:bookmarkEnd w:id="32"/>
     </w:p>
     <w:p>
       <w:pPr>
@@ -4769,6 +4833,7 @@
         <w:pStyle w:val="Template"/>
         <w:jc w:val="both"/>
         <w:rPr>
+          <w:rFonts w:ascii="Arial" w:hAnsi="Arial"/>
           <w:b/>
           <w:b/>
           <w:bCs/>
@@ -4782,6 +4847,12 @@
       <w:r>
         <w:rPr>
           <w:rFonts w:ascii="Arial" w:hAnsi="Arial"/>
+          <w:b/>
+          <w:bCs/>
+          <w:i w:val="false"/>
+          <w:iCs w:val="false"/>
+          <w:sz w:val="32"/>
+          <w:szCs w:val="32"/>
         </w:rPr>
       </w:r>
     </w:p>
@@ -4820,39 +4891,7 @@
           <w:i w:val="false"/>
           <w:iCs w:val="false"/>
         </w:rPr>
-        <w:t xml:space="preserve">different random seeds were used to generate mazes that are displayed to the screen. These mazes were then </w:t>
-      </w:r>
-      <w:r>
-        <w:rPr>
-          <w:rFonts w:ascii="Arial" w:hAnsi="Arial"/>
-          <w:i w:val="false"/>
-          <w:iCs w:val="false"/>
-        </w:rPr>
-        <w:t>check</w:t>
-      </w:r>
-      <w:r>
-        <w:rPr>
-          <w:rFonts w:ascii="Arial" w:hAnsi="Arial"/>
-          <w:i w:val="false"/>
-          <w:iCs w:val="false"/>
-        </w:rPr>
-        <w:t xml:space="preserve">ed </w:t>
-      </w:r>
-      <w:r>
-        <w:rPr>
-          <w:rFonts w:ascii="Arial" w:hAnsi="Arial"/>
-          <w:i w:val="false"/>
-          <w:iCs w:val="false"/>
-        </w:rPr>
-        <w:t xml:space="preserve">for continuity </w:t>
-      </w:r>
-      <w:r>
-        <w:rPr>
-          <w:rFonts w:ascii="Arial" w:hAnsi="Arial"/>
-          <w:i w:val="false"/>
-          <w:iCs w:val="false"/>
-        </w:rPr>
-        <w:t xml:space="preserve">from start to end  to make sure there were traversable. </w:t>
+        <w:t xml:space="preserve">different random seeds were used to generate mazes that are displayed to the screen. These mazes were then checked for continuity from start to end  to make sure there were traversable. </w:t>
       </w:r>
     </w:p>
     <w:p>
@@ -4861,9 +4900,6 @@
         <w:jc w:val="both"/>
         <w:rPr>
           <w:rFonts w:ascii="Arial" w:hAnsi="Arial"/>
-          <w:i/>
-          <w:i/>
-          <w:iCs/>
         </w:rPr>
       </w:pPr>
       <w:r>
@@ -4938,6 +4974,23 @@
         <w:jc w:val="both"/>
         <w:rPr>
           <w:rFonts w:ascii="Arial" w:hAnsi="Arial"/>
+        </w:rPr>
+      </w:pPr>
+      <w:r>
+        <w:rPr>
+          <w:rFonts w:ascii="Arial" w:hAnsi="Arial"/>
+          <w:i/>
+          <w:iCs/>
+        </w:rPr>
+        <w:t>2020-12-14 Success</w:t>
+      </w:r>
+    </w:p>
+    <w:p>
+      <w:pPr>
+        <w:pStyle w:val="Template"/>
+        <w:jc w:val="both"/>
+        <w:rPr>
+          <w:rFonts w:ascii="Arial" w:hAnsi="Arial"/>
           <w:i/>
           <w:i/>
           <w:iCs/>
@@ -4949,7 +5002,6 @@
           <w:i/>
           <w:iCs/>
         </w:rPr>
-        <w:t>2020-12-14 Success</w:t>
       </w:r>
     </w:p>
     <w:p>
@@ -4958,16 +5010,11 @@
         <w:jc w:val="both"/>
         <w:rPr>
           <w:rFonts w:ascii="Arial" w:hAnsi="Arial"/>
-          <w:i/>
-          <w:i/>
-          <w:iCs/>
-        </w:rPr>
-      </w:pPr>
-      <w:r>
-        <w:rPr>
-          <w:rFonts w:ascii="Arial" w:hAnsi="Arial"/>
-          <w:i/>
-          <w:iCs/>
+        </w:rPr>
+      </w:pPr>
+      <w:r>
+        <w:rPr>
+          <w:rFonts w:ascii="Arial" w:hAnsi="Arial"/>
         </w:rPr>
       </w:r>
     </w:p>
@@ -4977,28 +5024,6 @@
         <w:jc w:val="both"/>
         <w:rPr>
           <w:rFonts w:ascii="Arial" w:hAnsi="Arial"/>
-        </w:rPr>
-      </w:pPr>
-      <w:r>
-        <w:rPr>
-          <w:rFonts w:ascii="Arial" w:hAnsi="Arial"/>
-        </w:rPr>
-      </w:r>
-    </w:p>
-    <w:p>
-      <w:pPr>
-        <w:pStyle w:val="Template"/>
-        <w:jc w:val="both"/>
-        <w:rPr>
-          <w:rFonts w:ascii="Arial" w:hAnsi="Arial"/>
-          <w:b/>
-          <w:b/>
-          <w:bCs/>
-          <w:i w:val="false"/>
-          <w:i w:val="false"/>
-          <w:iCs w:val="false"/>
-          <w:sz w:val="32"/>
-          <w:szCs w:val="32"/>
         </w:rPr>
       </w:pPr>
       <w:r>
@@ -5020,26 +5045,15 @@
         <w:jc w:val="both"/>
         <w:rPr>
           <w:rFonts w:ascii="Arial" w:hAnsi="Arial"/>
-          <w:i w:val="false"/>
+        </w:rPr>
+      </w:pPr>
+      <w:r>
+        <w:rPr>
+          <w:rFonts w:ascii="Arial" w:hAnsi="Arial"/>
           <w:i w:val="false"/>
           <w:iCs w:val="false"/>
         </w:rPr>
-      </w:pPr>
-      <w:r>
-        <w:rPr>
-          <w:rFonts w:ascii="Arial" w:hAnsi="Arial"/>
-          <w:i w:val="false"/>
-          <w:iCs w:val="false"/>
-        </w:rPr>
-        <w:t xml:space="preserve">To check if usernames and maze times could be searched successfully, we completed 5 mazes and stored three under “A” and two under “B”. We </w:t>
-      </w:r>
-      <w:r>
-        <w:rPr>
-          <w:rFonts w:ascii="Arial" w:hAnsi="Arial"/>
-          <w:i w:val="false"/>
-          <w:iCs w:val="false"/>
-        </w:rPr>
-        <w:t>then checked the localStorage to see if the usernames and associated values were stored correctly.</w:t>
+        <w:t>To check if usernames and maze times could be searched successfully, we completed 5 mazes and stored three under “A” and two under “B”. We then checked the localStorage to see if the usernames and associated values were stored correctly.</w:t>
       </w:r>
     </w:p>
     <w:p>
@@ -5078,14 +5092,6 @@
         <w:pStyle w:val="Template"/>
         <w:rPr>
           <w:rFonts w:ascii="Arial" w:hAnsi="Arial"/>
-          <w:b/>
-          <w:b/>
-          <w:bCs/>
-          <w:i w:val="false"/>
-          <w:i w:val="false"/>
-          <w:iCs w:val="false"/>
-          <w:sz w:val="32"/>
-          <w:szCs w:val="32"/>
         </w:rPr>
       </w:pPr>
       <w:r>
@@ -5107,26 +5113,15 @@
         <w:jc w:val="both"/>
         <w:rPr>
           <w:rFonts w:ascii="Arial" w:hAnsi="Arial"/>
-          <w:i w:val="false"/>
+        </w:rPr>
+      </w:pPr>
+      <w:r>
+        <w:rPr>
+          <w:rFonts w:ascii="Arial" w:hAnsi="Arial"/>
           <w:i w:val="false"/>
           <w:iCs w:val="false"/>
         </w:rPr>
-      </w:pPr>
-      <w:r>
-        <w:rPr>
-          <w:rFonts w:ascii="Arial" w:hAnsi="Arial"/>
-          <w:i w:val="false"/>
-          <w:iCs w:val="false"/>
-        </w:rPr>
-        <w:t xml:space="preserve">To check if usernames and maze times could be searched successfully, we completed 5 mazes and stored three under “A” and two under “B”. </w:t>
-      </w:r>
-      <w:r>
-        <w:rPr>
-          <w:rFonts w:ascii="Arial" w:hAnsi="Arial"/>
-          <w:i w:val="false"/>
-          <w:iCs w:val="false"/>
-        </w:rPr>
-        <w:t>We then searched both names and made sure their associated values were correct. We then selected a maze to complete again and made sure it generated the same maze as the first run.</w:t>
+        <w:t>To check if usernames and maze times could be searched successfully, we completed 5 mazes and stored three under “A” and two under “B”. We then searched both names and made sure their associated values were correct. We then selected a maze to complete again and made sure it generated the same maze as the first run.</w:t>
       </w:r>
     </w:p>
     <w:p>
@@ -5141,13 +5136,7 @@
         <w:rPr>
           <w:rFonts w:ascii="Arial" w:hAnsi="Arial"/>
         </w:rPr>
-        <w:t>2020-12-14 Failure (</w:t>
-      </w:r>
-      <w:r>
-        <w:rPr>
-          <w:rFonts w:ascii="Arial" w:hAnsi="Arial"/>
-        </w:rPr>
-        <w:t>maze seeds did not work in generator)</w:t>
+        <w:t>2020-12-14 Failure (maze seeds did not work in generator)</w:t>
       </w:r>
     </w:p>
     <w:p>
@@ -5190,28 +5179,20 @@
           <w:rFonts w:ascii="Arial" w:hAnsi="Arial"/>
         </w:rPr>
       </w:pPr>
-      <w:bookmarkStart w:id="34" w:name="_Toc226963043"/>
+      <w:bookmarkStart w:id="33" w:name="_Toc226963043"/>
       <w:r>
         <w:rPr>
           <w:rFonts w:ascii="Arial" w:hAnsi="Arial"/>
         </w:rPr>
         <w:t>Tests for Non-functional Requirements</w:t>
       </w:r>
-      <w:bookmarkEnd w:id="34"/>
+      <w:bookmarkEnd w:id="33"/>
     </w:p>
     <w:p>
       <w:pPr>
         <w:pStyle w:val="Template"/>
         <w:rPr>
           <w:rFonts w:ascii="Arial" w:hAnsi="Arial"/>
-          <w:b/>
-          <w:b/>
-          <w:bCs/>
-          <w:i w:val="false"/>
-          <w:i w:val="false"/>
-          <w:iCs w:val="false"/>
-          <w:sz w:val="32"/>
-          <w:szCs w:val="32"/>
         </w:rPr>
       </w:pPr>
       <w:r>
@@ -5353,32 +5334,21 @@
           <w:rFonts w:ascii="Arial" w:hAnsi="Arial"/>
         </w:rPr>
       </w:pPr>
-      <w:bookmarkStart w:id="35" w:name="_Toc226963044"/>
+      <w:bookmarkStart w:id="34" w:name="_Toc226963044"/>
       <w:r>
         <w:rPr>
           <w:rFonts w:ascii="Arial" w:hAnsi="Arial"/>
         </w:rPr>
         <w:t>Hardware and Software Requirements</w:t>
       </w:r>
-      <w:bookmarkEnd w:id="35"/>
+      <w:bookmarkEnd w:id="34"/>
     </w:p>
     <w:p>
       <w:pPr>
         <w:pStyle w:val="Template"/>
         <w:jc w:val="both"/>
         <w:rPr>
-          <w:rFonts w:ascii="Arial" w:hAnsi="Arial" w:eastAsia="宋体" w:cs="Arial"/>
-          <w:b/>
-          <w:b/>
-          <w:bCs/>
-          <w:i w:val="false"/>
-          <w:i w:val="false"/>
-          <w:iCs w:val="false"/>
-          <w:color w:val="auto"/>
-          <w:kern w:val="0"/>
-          <w:sz w:val="32"/>
-          <w:szCs w:val="32"/>
-          <w:lang w:val="en-US" w:eastAsia="en-US" w:bidi="he-IL"/>
+          <w:rFonts w:ascii="Arial" w:hAnsi="Arial"/>
         </w:rPr>
       </w:pPr>
       <w:r>
@@ -5394,22 +5364,7 @@
           <w:szCs w:val="32"/>
           <w:lang w:val="en-US" w:eastAsia="en-US" w:bidi="he-IL"/>
         </w:rPr>
-        <w:t>B</w:t>
-      </w:r>
-      <w:r>
-        <w:rPr>
-          <w:rFonts w:eastAsia="宋体" w:cs="Arial" w:ascii="Arial" w:hAnsi="Arial"/>
-          <w:b/>
-          <w:bCs/>
-          <w:i w:val="false"/>
-          <w:iCs w:val="false"/>
-          <w:color w:val="auto"/>
-          <w:kern w:val="0"/>
-          <w:sz w:val="32"/>
-          <w:szCs w:val="32"/>
-          <w:lang w:val="en-US" w:eastAsia="en-US" w:bidi="he-IL"/>
-        </w:rPr>
-        <w:t>rowser Testing</w:t>
+        <w:t>Browser Testing</w:t>
       </w:r>
     </w:p>
     <w:p>
@@ -5447,7 +5402,6 @@
         <w:jc w:val="both"/>
         <w:rPr>
           <w:rFonts w:ascii="Arial" w:hAnsi="Arial"/>
-          <w:color w:val="auto"/>
         </w:rPr>
       </w:pPr>
       <w:r>
@@ -5461,20 +5415,7 @@
           <w:szCs w:val="22"/>
           <w:lang w:val="en-US" w:eastAsia="en-US" w:bidi="he-IL"/>
         </w:rPr>
-        <w:t xml:space="preserve">We ran all previous use cases on Chrome, Firefox and Edge </w:t>
-      </w:r>
-      <w:r>
-        <w:rPr>
-          <w:rFonts w:eastAsia="宋体" w:cs="Arial" w:ascii="Arial" w:hAnsi="Arial"/>
-          <w:i w:val="false"/>
-          <w:iCs w:val="false"/>
-          <w:color w:val="auto"/>
-          <w:kern w:val="0"/>
-          <w:sz w:val="22"/>
-          <w:szCs w:val="22"/>
-          <w:lang w:val="en-US" w:eastAsia="en-US" w:bidi="he-IL"/>
-        </w:rPr>
-        <w:t>to confirm their use across all major HTML5 compatible browsers.</w:t>
+        <w:t>We ran all previous use cases on Chrome, Firefox and Edge to confirm their use across all major HTML5 compatible browsers.</w:t>
       </w:r>
     </w:p>
     <w:p>
@@ -5482,7 +5423,7 @@
         <w:pStyle w:val="Template"/>
         <w:jc w:val="both"/>
         <w:rPr>
-          <w:rFonts w:eastAsia="宋体" w:cs="Arial"/>
+          <w:rFonts w:ascii="Arial" w:hAnsi="Arial" w:eastAsia="宋体" w:cs="Arial"/>
           <w:i w:val="false"/>
           <w:i w:val="false"/>
           <w:iCs w:val="false"/>
@@ -5494,8 +5435,13 @@
       </w:pPr>
       <w:r>
         <w:rPr>
-          <w:rFonts w:ascii="Arial" w:hAnsi="Arial"/>
-          <w:color w:val="auto"/>
+          <w:rFonts w:eastAsia="宋体" w:cs="Arial" w:ascii="Arial" w:hAnsi="Arial"/>
+          <w:i w:val="false"/>
+          <w:iCs w:val="false"/>
+          <w:kern w:val="0"/>
+          <w:sz w:val="22"/>
+          <w:szCs w:val="22"/>
+          <w:lang w:val="en-US" w:eastAsia="en-US" w:bidi="he-IL"/>
         </w:rPr>
       </w:r>
     </w:p>
@@ -5505,10 +5451,6 @@
         <w:jc w:val="both"/>
         <w:rPr>
           <w:rFonts w:ascii="Arial" w:hAnsi="Arial"/>
-          <w:i/>
-          <w:i/>
-          <w:iCs/>
-          <w:color w:val="auto"/>
         </w:rPr>
       </w:pPr>
       <w:r>
@@ -5952,10 +5894,9 @@
         <w:jc w:val="center"/>
         <w:rPr>
           <w:rFonts w:ascii="Arial" w:hAnsi="Arial"/>
-          <w:color w:val="FFFFFF"/>
-        </w:rPr>
-      </w:pPr>
-      <w:bookmarkStart w:id="36" w:name="_Toc226963045"/>
+        </w:rPr>
+      </w:pPr>
+      <w:bookmarkStart w:id="35" w:name="_Toc226963045"/>
       <w:r>
         <w:rPr>
           <w:rFonts w:ascii="Arial" w:hAnsi="Arial"/>
@@ -5963,7 +5904,7 @@
         </w:rPr>
         <w:t>Analysis</w:t>
       </w:r>
-      <w:bookmarkEnd w:id="36"/>
+      <w:bookmarkEnd w:id="35"/>
     </w:p>
     <w:p>
       <w:pPr>
@@ -5971,81 +5912,6 @@
         <w:jc w:val="both"/>
         <w:rPr>
           <w:rFonts w:ascii="Arial" w:hAnsi="Arial"/>
-        </w:rPr>
-      </w:pPr>
-      <w:r>
-        <w:rPr>
-          <w:rFonts w:ascii="Arial" w:hAnsi="Arial"/>
-        </w:rPr>
-        <w:t>&lt;</w:t>
-      </w:r>
-      <w:r>
-        <w:rPr>
-          <w:rFonts w:ascii="Arial" w:hAnsi="Arial"/>
-          <w:color w:val="0000FF"/>
-        </w:rPr>
-        <w:t>In this Section you need to analyze the effort that has been put on this project.</w:t>
-      </w:r>
-    </w:p>
-    <w:p>
-      <w:pPr>
-        <w:pStyle w:val="Template"/>
-        <w:jc w:val="both"/>
-        <w:rPr>
-          <w:rFonts w:ascii="Arial" w:hAnsi="Arial"/>
-          <w:color w:val="0000FF"/>
-        </w:rPr>
-      </w:pPr>
-      <w:r>
-        <w:rPr>
-          <w:rFonts w:ascii="Arial" w:hAnsi="Arial"/>
-          <w:color w:val="0000FF"/>
-        </w:rPr>
-      </w:r>
-    </w:p>
-    <w:p>
-      <w:pPr>
-        <w:pStyle w:val="Template"/>
-        <w:jc w:val="both"/>
-        <w:rPr>
-          <w:rFonts w:ascii="Arial" w:hAnsi="Arial"/>
-        </w:rPr>
-      </w:pPr>
-      <w:r>
-        <w:rPr>
-          <w:rFonts w:ascii="Arial" w:hAnsi="Arial"/>
-        </w:rPr>
-        <w:t xml:space="preserve">TODO: Describe how many hours (approximately) each team member spent on the project, for each milestone, which milestone took the most effort and why. </w:t>
-      </w:r>
-    </w:p>
-    <w:p>
-      <w:pPr>
-        <w:pStyle w:val="Template"/>
-        <w:jc w:val="both"/>
-        <w:rPr>
-          <w:rFonts w:ascii="Arial" w:hAnsi="Arial"/>
-        </w:rPr>
-      </w:pPr>
-      <w:r>
-        <w:rPr>
-          <w:rFonts w:ascii="Arial" w:hAnsi="Arial"/>
-        </w:rPr>
-      </w:r>
-    </w:p>
-    <w:p>
-      <w:pPr>
-        <w:pStyle w:val="Template"/>
-        <w:jc w:val="both"/>
-        <w:rPr>
-          <w:rFonts w:ascii="Arial" w:hAnsi="Arial" w:eastAsia="宋体" w:cs="Arial"/>
-          <w:i w:val="false"/>
-          <w:i w:val="false"/>
-          <w:iCs w:val="false"/>
-          <w:color w:val="auto"/>
-          <w:kern w:val="0"/>
-          <w:sz w:val="22"/>
-          <w:szCs w:val="22"/>
-          <w:lang w:val="en-US" w:eastAsia="en-US" w:bidi="he-IL"/>
         </w:rPr>
       </w:pPr>
       <w:r>
@@ -6115,6 +5981,7 @@
           <w:p>
             <w:pPr>
               <w:pStyle w:val="TableContents"/>
+              <w:widowControl w:val="false"/>
               <w:rPr>
                 <w:rFonts w:ascii="Arial" w:hAnsi="Arial"/>
               </w:rPr>
@@ -6139,6 +6006,7 @@
           <w:p>
             <w:pPr>
               <w:pStyle w:val="TableContents"/>
+              <w:widowControl w:val="false"/>
               <w:rPr>
                 <w:rFonts w:ascii="Arial" w:hAnsi="Arial"/>
               </w:rPr>
@@ -6163,6 +6031,7 @@
           <w:p>
             <w:pPr>
               <w:pStyle w:val="TableContents"/>
+              <w:widowControl w:val="false"/>
               <w:rPr>
                 <w:rFonts w:ascii="Arial" w:hAnsi="Arial"/>
               </w:rPr>
@@ -6187,6 +6056,7 @@
           <w:p>
             <w:pPr>
               <w:pStyle w:val="TableContents"/>
+              <w:widowControl w:val="false"/>
               <w:rPr>
                 <w:rFonts w:ascii="Arial" w:hAnsi="Arial"/>
               </w:rPr>
@@ -6212,6 +6082,7 @@
           <w:p>
             <w:pPr>
               <w:pStyle w:val="TableContents"/>
+              <w:widowControl w:val="false"/>
               <w:rPr>
                 <w:rFonts w:ascii="Arial" w:hAnsi="Arial"/>
               </w:rPr>
@@ -6220,13 +6091,7 @@
               <w:rPr>
                 <w:rFonts w:ascii="Arial" w:hAnsi="Arial"/>
               </w:rPr>
-              <w:t xml:space="preserve">Total </w:t>
-            </w:r>
-            <w:r>
-              <w:rPr>
-                <w:rFonts w:ascii="Arial" w:hAnsi="Arial"/>
-              </w:rPr>
-              <w:t>Hours</w:t>
+              <w:t>Total Hours</w:t>
             </w:r>
           </w:p>
         </w:tc>
@@ -6244,6 +6109,7 @@
           <w:p>
             <w:pPr>
               <w:pStyle w:val="TableContents"/>
+              <w:widowControl w:val="false"/>
               <w:rPr>
                 <w:rFonts w:ascii="Arial" w:hAnsi="Arial"/>
               </w:rPr>
@@ -6267,6 +6133,7 @@
           <w:p>
             <w:pPr>
               <w:pStyle w:val="TableContents"/>
+              <w:widowControl w:val="false"/>
               <w:rPr>
                 <w:rFonts w:ascii="Arial" w:hAnsi="Arial"/>
               </w:rPr>
@@ -6275,6 +6142,7 @@
               <w:rPr>
                 <w:rFonts w:ascii="Arial" w:hAnsi="Arial"/>
               </w:rPr>
+              <w:t>5</w:t>
             </w:r>
           </w:p>
         </w:tc>
@@ -6289,6 +6157,7 @@
           <w:p>
             <w:pPr>
               <w:pStyle w:val="TableContents"/>
+              <w:widowControl w:val="false"/>
               <w:rPr>
                 <w:rFonts w:ascii="Arial" w:hAnsi="Arial"/>
               </w:rPr>
@@ -6297,6 +6166,7 @@
               <w:rPr>
                 <w:rFonts w:ascii="Arial" w:hAnsi="Arial"/>
               </w:rPr>
+              <w:t>5</w:t>
             </w:r>
           </w:p>
         </w:tc>
@@ -6311,14 +6181,26 @@
           <w:p>
             <w:pPr>
               <w:pStyle w:val="TableContents"/>
-              <w:rPr>
-                <w:rFonts w:ascii="Arial" w:hAnsi="Arial"/>
+              <w:widowControl w:val="false"/>
+              <w:rPr>
+                <w:rFonts w:ascii="Arial" w:hAnsi="Arial" w:eastAsia="宋体" w:cs="Times"/>
+                <w:color w:val="auto"/>
+                <w:kern w:val="0"/>
+                <w:sz w:val="24"/>
+                <w:szCs w:val="24"/>
+                <w:lang w:val="en-US" w:eastAsia="en-US" w:bidi="he-IL"/>
               </w:rPr>
             </w:pPr>
             <w:r>
               <w:rPr>
-                <w:rFonts w:ascii="Arial" w:hAnsi="Arial"/>
-              </w:rPr>
+                <w:rFonts w:eastAsia="宋体" w:cs="Times" w:ascii="Arial" w:hAnsi="Arial"/>
+                <w:color w:val="auto"/>
+                <w:kern w:val="0"/>
+                <w:sz w:val="24"/>
+                <w:szCs w:val="24"/>
+                <w:lang w:val="en-US" w:eastAsia="en-US" w:bidi="he-IL"/>
+              </w:rPr>
+              <w:t>5</w:t>
             </w:r>
           </w:p>
         </w:tc>
@@ -6334,14 +6216,26 @@
           <w:p>
             <w:pPr>
               <w:pStyle w:val="TableContents"/>
-              <w:rPr>
-                <w:rFonts w:ascii="Arial" w:hAnsi="Arial"/>
+              <w:widowControl w:val="false"/>
+              <w:rPr>
+                <w:rFonts w:ascii="Arial" w:hAnsi="Arial" w:eastAsia="宋体" w:cs="Times"/>
+                <w:color w:val="auto"/>
+                <w:kern w:val="0"/>
+                <w:sz w:val="24"/>
+                <w:szCs w:val="24"/>
+                <w:lang w:val="en-US" w:eastAsia="en-US" w:bidi="he-IL"/>
               </w:rPr>
             </w:pPr>
             <w:r>
               <w:rPr>
-                <w:rFonts w:ascii="Arial" w:hAnsi="Arial"/>
-              </w:rPr>
+                <w:rFonts w:eastAsia="宋体" w:cs="Times" w:ascii="Arial" w:hAnsi="Arial"/>
+                <w:color w:val="auto"/>
+                <w:kern w:val="0"/>
+                <w:sz w:val="24"/>
+                <w:szCs w:val="24"/>
+                <w:lang w:val="en-US" w:eastAsia="en-US" w:bidi="he-IL"/>
+              </w:rPr>
+              <w:t>15</w:t>
             </w:r>
           </w:p>
         </w:tc>
@@ -6359,6 +6253,7 @@
           <w:p>
             <w:pPr>
               <w:pStyle w:val="TableContents"/>
+              <w:widowControl w:val="false"/>
               <w:rPr>
                 <w:rFonts w:ascii="Arial" w:hAnsi="Arial"/>
               </w:rPr>
@@ -6382,6 +6277,7 @@
           <w:p>
             <w:pPr>
               <w:pStyle w:val="TableContents"/>
+              <w:widowControl w:val="false"/>
               <w:rPr>
                 <w:rFonts w:ascii="Arial" w:hAnsi="Arial"/>
               </w:rPr>
@@ -6405,6 +6301,7 @@
           <w:p>
             <w:pPr>
               <w:pStyle w:val="TableContents"/>
+              <w:widowControl w:val="false"/>
               <w:rPr>
                 <w:rFonts w:ascii="Arial" w:hAnsi="Arial"/>
               </w:rPr>
@@ -6428,6 +6325,7 @@
           <w:p>
             <w:pPr>
               <w:pStyle w:val="TableContents"/>
+              <w:widowControl w:val="false"/>
               <w:rPr>
                 <w:rFonts w:ascii="Arial" w:hAnsi="Arial"/>
               </w:rPr>
@@ -6452,6 +6350,7 @@
           <w:p>
             <w:pPr>
               <w:pStyle w:val="TableContents"/>
+              <w:widowControl w:val="false"/>
               <w:rPr>
                 <w:rFonts w:ascii="Arial" w:hAnsi="Arial"/>
               </w:rPr>
@@ -6478,6 +6377,7 @@
           <w:p>
             <w:pPr>
               <w:pStyle w:val="TableContents"/>
+              <w:widowControl w:val="false"/>
               <w:rPr>
                 <w:rFonts w:ascii="Arial" w:hAnsi="Arial"/>
               </w:rPr>
@@ -6501,6 +6401,7 @@
           <w:p>
             <w:pPr>
               <w:pStyle w:val="TableContents"/>
+              <w:widowControl w:val="false"/>
               <w:rPr>
                 <w:rFonts w:ascii="Arial" w:hAnsi="Arial" w:eastAsia="宋体" w:cs="Times"/>
                 <w:color w:val="auto"/>
@@ -6534,6 +6435,7 @@
           <w:p>
             <w:pPr>
               <w:pStyle w:val="TableContents"/>
+              <w:widowControl w:val="false"/>
               <w:rPr>
                 <w:rFonts w:ascii="Arial" w:hAnsi="Arial" w:eastAsia="宋体" w:cs="Times"/>
                 <w:color w:val="auto"/>
@@ -6567,6 +6469,7 @@
           <w:p>
             <w:pPr>
               <w:pStyle w:val="TableContents"/>
+              <w:widowControl w:val="false"/>
               <w:rPr>
                 <w:rFonts w:ascii="Arial" w:hAnsi="Arial"/>
               </w:rPr>
@@ -6591,6 +6494,7 @@
           <w:p>
             <w:pPr>
               <w:pStyle w:val="TableContents"/>
+              <w:widowControl w:val="false"/>
               <w:rPr>
                 <w:rFonts w:ascii="Arial" w:hAnsi="Arial"/>
               </w:rPr>
@@ -6617,6 +6521,7 @@
           <w:p>
             <w:pPr>
               <w:pStyle w:val="TableContents"/>
+              <w:widowControl w:val="false"/>
               <w:rPr>
                 <w:rFonts w:ascii="Arial" w:hAnsi="Arial"/>
               </w:rPr>
@@ -6640,6 +6545,7 @@
           <w:p>
             <w:pPr>
               <w:pStyle w:val="TableContents"/>
+              <w:widowControl w:val="false"/>
               <w:rPr>
                 <w:rFonts w:ascii="Arial" w:hAnsi="Arial" w:eastAsia="宋体" w:cs="Times"/>
                 <w:color w:val="auto"/>
@@ -6673,6 +6579,7 @@
           <w:p>
             <w:pPr>
               <w:pStyle w:val="TableContents"/>
+              <w:widowControl w:val="false"/>
               <w:rPr>
                 <w:rFonts w:ascii="Arial" w:hAnsi="Arial"/>
               </w:rPr>
@@ -6696,6 +6603,7 @@
           <w:p>
             <w:pPr>
               <w:pStyle w:val="TableContents"/>
+              <w:widowControl w:val="false"/>
               <w:rPr>
                 <w:rFonts w:ascii="Arial" w:hAnsi="Arial"/>
               </w:rPr>
@@ -6720,6 +6628,7 @@
           <w:p>
             <w:pPr>
               <w:pStyle w:val="TableContents"/>
+              <w:widowControl w:val="false"/>
               <w:rPr>
                 <w:rFonts w:ascii="Arial" w:hAnsi="Arial" w:eastAsia="宋体" w:cs="Times"/>
                 <w:color w:val="auto"/>
@@ -6769,10 +6678,40 @@
         <w:jc w:val="both"/>
         <w:rPr>
           <w:rFonts w:ascii="Arial" w:hAnsi="Arial"/>
-          <w:i w:val="false"/>
+        </w:rPr>
+      </w:pPr>
+      <w:r>
+        <w:rPr>
+          <w:rFonts w:ascii="Arial" w:hAnsi="Arial"/>
           <w:i w:val="false"/>
           <w:iCs w:val="false"/>
         </w:rPr>
+        <w:t>Milestone 1 took a considerable amount of effort as we had to synthesize and elaborate an idea for our project. Our final SRS document turned out to be 13 pages long.</w:t>
+      </w:r>
+    </w:p>
+    <w:p>
+      <w:pPr>
+        <w:pStyle w:val="Normal"/>
+        <w:jc w:val="both"/>
+        <w:rPr>
+          <w:rFonts w:ascii="Arial" w:hAnsi="Arial"/>
+          <w:sz w:val="22"/>
+        </w:rPr>
+      </w:pPr>
+      <w:r>
+        <w:rPr>
+          <w:rFonts w:ascii="Arial" w:hAnsi="Arial"/>
+          <w:sz w:val="22"/>
+        </w:rPr>
+      </w:r>
+    </w:p>
+    <w:p>
+      <w:pPr>
+        <w:pStyle w:val="Normal"/>
+        <w:jc w:val="both"/>
+        <w:rPr>
+          <w:rFonts w:ascii="Arial" w:hAnsi="Arial"/>
+        </w:rPr>
       </w:pPr>
       <w:r>
         <w:rPr>
@@ -6780,7 +6719,7 @@
           <w:i w:val="false"/>
           <w:iCs w:val="false"/>
         </w:rPr>
-        <w:t>Milestone 1 took a considerable amount of effort as we had to synthesize and elaborate an idea for our project. Our final SRS document turned out to be 13 pages long.</w:t>
+        <w:t>Milestone 2 took the least amount of effort of the three. The diagrams were easy to create as they stemmed directly from how we spoke about approaching our problems in our meetings.</w:t>
       </w:r>
     </w:p>
     <w:p>
@@ -6788,14 +6727,14 @@
         <w:pStyle w:val="Normal"/>
         <w:jc w:val="both"/>
         <w:rPr>
+          <w:rFonts w:ascii="Arial" w:hAnsi="Arial"/>
           <w:sz w:val="22"/>
         </w:rPr>
       </w:pPr>
       <w:r>
         <w:rPr>
           <w:rFonts w:ascii="Arial" w:hAnsi="Arial"/>
-          <w:i w:val="false"/>
-          <w:iCs w:val="false"/>
+          <w:sz w:val="22"/>
         </w:rPr>
       </w:r>
     </w:p>
@@ -6805,45 +6744,6 @@
         <w:jc w:val="both"/>
         <w:rPr>
           <w:rFonts w:ascii="Arial" w:hAnsi="Arial"/>
-          <w:i w:val="false"/>
-          <w:i w:val="false"/>
-          <w:iCs w:val="false"/>
-        </w:rPr>
-      </w:pPr>
-      <w:r>
-        <w:rPr>
-          <w:rFonts w:ascii="Arial" w:hAnsi="Arial"/>
-          <w:i w:val="false"/>
-          <w:iCs w:val="false"/>
-        </w:rPr>
-        <w:t>Milestone 2 took the least amount of effort of the three. The diagrams were easy to create as they stemmed directly from how we spoke about approaching our problems in our meetings.</w:t>
-      </w:r>
-    </w:p>
-    <w:p>
-      <w:pPr>
-        <w:pStyle w:val="Normal"/>
-        <w:jc w:val="both"/>
-        <w:rPr>
-          <w:sz w:val="22"/>
-        </w:rPr>
-      </w:pPr>
-      <w:r>
-        <w:rPr>
-          <w:rFonts w:ascii="Arial" w:hAnsi="Arial"/>
-          <w:i w:val="false"/>
-          <w:iCs w:val="false"/>
-        </w:rPr>
-      </w:r>
-    </w:p>
-    <w:p>
-      <w:pPr>
-        <w:pStyle w:val="Normal"/>
-        <w:jc w:val="both"/>
-        <w:rPr>
-          <w:rFonts w:ascii="Arial" w:hAnsi="Arial"/>
-          <w:i w:val="false"/>
-          <w:i w:val="false"/>
-          <w:iCs w:val="false"/>
         </w:rPr>
       </w:pPr>
       <w:r>
@@ -6855,7 +6755,7 @@
         </w:rPr>
         <w:t>Milestone 3 took the most amount of time out of the three milestones as it contained the bulk of the programming work for the project. The final documents and SRS document revisions took place at the very end.</w:t>
       </w:r>
-      <w:bookmarkStart w:id="37" w:name="_Toc439994696"/>
+      <w:bookmarkStart w:id="36" w:name="_Toc439994696"/>
     </w:p>
     <w:p>
       <w:pPr>
@@ -7201,7 +7101,7 @@
           <w:color w:val="FFFFFF"/>
         </w:rPr>
       </w:r>
-      <w:bookmarkEnd w:id="37"/>
+      <w:bookmarkEnd w:id="36"/>
     </w:p>
     <w:p>
       <w:pPr>
@@ -7250,10 +7150,9 @@
         <w:jc w:val="center"/>
         <w:rPr>
           <w:rFonts w:ascii="Arial" w:hAnsi="Arial"/>
-          <w:color w:val="FFFFFF"/>
-        </w:rPr>
-      </w:pPr>
-      <w:bookmarkStart w:id="38" w:name="_Toc226963046"/>
+        </w:rPr>
+      </w:pPr>
+      <w:bookmarkStart w:id="37" w:name="_Toc226963046"/>
       <w:r>
         <w:rPr>
           <w:rFonts w:ascii="Arial" w:hAnsi="Arial"/>
@@ -7261,7 +7160,7 @@
         </w:rPr>
         <w:t>Conclusion</w:t>
       </w:r>
-      <w:bookmarkEnd w:id="38"/>
+      <w:bookmarkEnd w:id="37"/>
     </w:p>
     <w:p>
       <w:pPr>
@@ -7269,191 +7168,17 @@
         <w:jc w:val="both"/>
         <w:rPr>
           <w:rFonts w:ascii="Arial" w:hAnsi="Arial"/>
-        </w:rPr>
-      </w:pPr>
-      <w:r>
-        <w:rPr>
-          <w:rFonts w:ascii="Arial" w:hAnsi="Arial"/>
-        </w:rPr>
-        <w:t>&lt;</w:t>
-      </w:r>
-      <w:r>
-        <w:rPr>
-          <w:rFonts w:ascii="Arial" w:hAnsi="Arial"/>
-          <w:color w:val="0000FF"/>
-        </w:rPr>
-        <w:t>Conclude the document with what you have learned through working on the project.</w:t>
-      </w:r>
-      <w:r>
-        <w:rPr>
-          <w:rFonts w:ascii="Arial" w:hAnsi="Arial"/>
-        </w:rPr>
-        <w:t>&gt;</w:t>
-      </w:r>
-    </w:p>
-    <w:p>
-      <w:pPr>
-        <w:pStyle w:val="Template"/>
-        <w:rPr>
-          <w:rFonts w:ascii="Arial" w:hAnsi="Arial"/>
-          <w:color w:val="FFFFFF"/>
-        </w:rPr>
-      </w:pPr>
-      <w:r>
-        <w:rPr>
-          <w:rFonts w:ascii="Arial" w:hAnsi="Arial"/>
-          <w:color w:val="FFFFFF"/>
-        </w:rPr>
-      </w:r>
-    </w:p>
-    <w:p>
-      <w:pPr>
-        <w:pStyle w:val="Normal"/>
-        <w:rPr>
-          <w:rFonts w:ascii="Arial" w:hAnsi="Arial"/>
-          <w:color w:val="FFFFFF"/>
-        </w:rPr>
-      </w:pPr>
-      <w:r>
-        <w:rPr>
-          <w:rFonts w:ascii="Arial" w:hAnsi="Arial"/>
-          <w:color w:val="FFFFFF"/>
-        </w:rPr>
-      </w:r>
-    </w:p>
-    <w:p>
-      <w:pPr>
-        <w:pStyle w:val="Normal"/>
-        <w:rPr>
-          <w:rFonts w:ascii="Arial" w:hAnsi="Arial"/>
-          <w:color w:val="FFFFFF"/>
-        </w:rPr>
-      </w:pPr>
-      <w:r>
-        <w:rPr>
-          <w:rFonts w:ascii="Arial" w:hAnsi="Arial"/>
-          <w:color w:val="FFFFFF"/>
-        </w:rPr>
-      </w:r>
-    </w:p>
-    <w:p>
-      <w:pPr>
-        <w:pStyle w:val="Normal"/>
-        <w:rPr>
-          <w:rFonts w:ascii="Arial" w:hAnsi="Arial"/>
-          <w:color w:val="FFFFFF"/>
-        </w:rPr>
-      </w:pPr>
-      <w:r>
-        <w:rPr>
-          <w:rFonts w:ascii="Arial" w:hAnsi="Arial"/>
-          <w:color w:val="FFFFFF"/>
-        </w:rPr>
-      </w:r>
-    </w:p>
-    <w:p>
-      <w:pPr>
-        <w:pStyle w:val="Normal"/>
-        <w:rPr>
-          <w:rFonts w:ascii="Arial" w:hAnsi="Arial"/>
-          <w:color w:val="FFFFFF"/>
-        </w:rPr>
-      </w:pPr>
-      <w:r>
-        <w:rPr>
-          <w:rFonts w:ascii="Arial" w:hAnsi="Arial"/>
-          <w:color w:val="FFFFFF"/>
-        </w:rPr>
-      </w:r>
-    </w:p>
-    <w:p>
-      <w:pPr>
-        <w:pStyle w:val="Normal"/>
-        <w:rPr>
-          <w:rFonts w:ascii="Arial" w:hAnsi="Arial"/>
-          <w:color w:val="FFFFFF"/>
-        </w:rPr>
-      </w:pPr>
-      <w:r>
-        <w:rPr>
-          <w:rFonts w:ascii="Arial" w:hAnsi="Arial"/>
-          <w:color w:val="FFFFFF"/>
-        </w:rPr>
-      </w:r>
-    </w:p>
-    <w:p>
-      <w:pPr>
-        <w:pStyle w:val="Normal"/>
-        <w:rPr>
-          <w:rFonts w:ascii="Arial" w:hAnsi="Arial"/>
-          <w:color w:val="FFFFFF"/>
-        </w:rPr>
-      </w:pPr>
-      <w:r>
-        <w:rPr>
-          <w:rFonts w:ascii="Arial" w:hAnsi="Arial"/>
-          <w:color w:val="FFFFFF"/>
-        </w:rPr>
-      </w:r>
-    </w:p>
-    <w:p>
-      <w:pPr>
-        <w:pStyle w:val="Normal"/>
-        <w:rPr>
-          <w:rFonts w:ascii="Arial" w:hAnsi="Arial"/>
-          <w:color w:val="FFFFFF"/>
-        </w:rPr>
-      </w:pPr>
-      <w:r>
-        <w:rPr>
-          <w:rFonts w:ascii="Arial" w:hAnsi="Arial"/>
-          <w:color w:val="FFFFFF"/>
-        </w:rPr>
-      </w:r>
-    </w:p>
-    <w:p>
-      <w:pPr>
-        <w:pStyle w:val="Normal"/>
-        <w:rPr>
-          <w:rFonts w:ascii="Arial" w:hAnsi="Arial"/>
-          <w:color w:val="FFFFFF"/>
-        </w:rPr>
-      </w:pPr>
-      <w:r>
-        <w:rPr>
-          <w:rFonts w:ascii="Arial" w:hAnsi="Arial"/>
-          <w:color w:val="FFFFFF"/>
-        </w:rPr>
-      </w:r>
-    </w:p>
-    <w:p>
-      <w:pPr>
-        <w:pStyle w:val="Normal"/>
-        <w:rPr>
-          <w:rFonts w:ascii="Arial" w:hAnsi="Arial"/>
-          <w:color w:val="FFFFFF"/>
-        </w:rPr>
-      </w:pPr>
-      <w:r>
-        <w:rPr>
-          <w:rFonts w:ascii="Arial" w:hAnsi="Arial"/>
-          <w:color w:val="FFFFFF"/>
-        </w:rPr>
-      </w:r>
-    </w:p>
-    <w:p>
-      <w:pPr>
-        <w:pStyle w:val="Normal"/>
-        <w:rPr>
-          <w:rFonts w:ascii="Arial" w:hAnsi="Arial"/>
-          <w:color w:val="FFFFFF"/>
-        </w:rPr>
-      </w:pPr>
-      <w:r>
-        <w:rPr>
-          <w:rFonts w:ascii="Arial" w:hAnsi="Arial"/>
-          <w:color w:val="FFFFFF"/>
-        </w:rPr>
+          <w:color w:val="000000"/>
+        </w:rPr>
+      </w:pPr>
+      <w:r>
+        <w:rPr>
+          <w:rFonts w:ascii="Arial" w:hAnsi="Arial"/>
+          <w:i w:val="false"/>
+          <w:iCs w:val="false"/>
+          <w:color w:val="000000"/>
+        </w:rPr>
+        <w:t>This project was many of our teammates first experience designing and developing code in a group environment. With this comes a few challenges that are not present when working alone. When working on a project by yourself, your vision and design are the only ones that matter, and you do not need to relay that to or rely on someone else to have that same vision. This project helped us learn how compile many different viewpoints and ideas on how something should function or be implemented. To do this, it was very important that we collaborated on how the different parts that we each designed would fit together. We used what we learned about design document to facilitate this process. Once we had one cohesive plan on what to implement, we needed to figure out how to properly divide the work, develop, and then fit those pieces back together into a working application. This was done using GitHub. Before this project, none of us had any real experience using git. So, we all had to learn together about how to properly branch, commit, and merge our work. Most of our group had not worked very much with html or Javascript before, so this project has given us a lot of experience with the production of front-end web design. This project has taught us quite a few things about the software development process and will hopefully prove valuable in future careers as software engineers.</w:t>
       </w:r>
     </w:p>
     <w:p>
@@ -7996,8 +7721,8 @@
           <w:rFonts w:ascii="Arial" w:hAnsi="Arial"/>
         </w:rPr>
       </w:pPr>
-      <w:bookmarkStart w:id="39" w:name="_Toc226963047"/>
-      <w:bookmarkStart w:id="40" w:name="_Toc439994698"/>
+      <w:bookmarkStart w:id="38" w:name="_Toc226963047"/>
+      <w:bookmarkStart w:id="39" w:name="_Toc439994698"/>
       <w:r>
         <w:rPr>
           <w:rFonts w:ascii="Arial" w:hAnsi="Arial"/>
@@ -8005,7 +7730,7 @@
         </w:rPr>
         <w:t xml:space="preserve">Appendix </w:t>
       </w:r>
-      <w:bookmarkEnd w:id="40"/>
+      <w:bookmarkEnd w:id="39"/>
       <w:r>
         <w:rPr>
           <w:rFonts w:ascii="Arial" w:hAnsi="Arial"/>
@@ -8013,7 +7738,7 @@
         </w:rPr>
         <w:t>A - Group Log</w:t>
       </w:r>
-      <w:bookmarkEnd w:id="39"/>
+      <w:bookmarkEnd w:id="38"/>
     </w:p>
     <w:p>
       <w:pPr>
@@ -8026,34 +7751,6 @@
       <w:r>
         <w:rPr>
           <w:rFonts w:ascii="Arial" w:hAnsi="Arial"/>
-        </w:rPr>
-        <w:t>&lt;</w:t>
-      </w:r>
-      <w:r>
-        <w:rPr>
-          <w:rFonts w:ascii="Arial" w:hAnsi="Arial"/>
-          <w:color w:val="0000FF"/>
-        </w:rPr>
-        <w:t xml:space="preserve"> Describe how frequently the group members meet during the semester, and how effective the communication is. This is optional for one-person projects.</w:t>
-      </w:r>
-      <w:r>
-        <w:rPr>
-          <w:rFonts w:ascii="Arial" w:hAnsi="Arial"/>
-        </w:rPr>
-        <w:t>&gt;</w:t>
-      </w:r>
-    </w:p>
-    <w:p>
-      <w:pPr>
-        <w:pStyle w:val="Template"/>
-        <w:jc w:val="both"/>
-        <w:rPr>
-          <w:rFonts w:ascii="Arial" w:hAnsi="Arial"/>
-        </w:rPr>
-      </w:pPr>
-      <w:r>
-        <w:rPr>
-          <w:rFonts w:ascii="Arial" w:hAnsi="Arial"/>
           <w:i w:val="false"/>
           <w:iCs w:val="false"/>
         </w:rPr>
@@ -8075,9 +7772,9 @@
           <w:color w:val="FFFFFF"/>
         </w:rPr>
       </w:r>
+      <w:bookmarkStart w:id="40" w:name="docs-internal-guid-026f9c70-7fff-d4d0-53"/>
       <w:bookmarkStart w:id="41" w:name="docs-internal-guid-026f9c70-7fff-d4d0-53"/>
-      <w:bookmarkStart w:id="42" w:name="docs-internal-guid-026f9c70-7fff-d4d0-53"/>
-      <w:bookmarkEnd w:id="42"/>
+      <w:bookmarkEnd w:id="41"/>
     </w:p>
     <w:tbl>
       <w:tblPr>
@@ -9186,24 +8883,7 @@
                 <w:effect w:val="none"/>
                 <w:shd w:fill="auto" w:val="clear"/>
               </w:rPr>
-              <w:t>2020-12-</w:t>
-            </w:r>
-            <w:r>
-              <w:rPr>
-                <w:rFonts w:ascii="Arial" w:hAnsi="Arial"/>
-                <w:b w:val="false"/>
-                <w:i/>
-                <w:caps w:val="false"/>
-                <w:smallCaps w:val="false"/>
-                <w:strike w:val="false"/>
-                <w:dstrike w:val="false"/>
-                <w:color w:val="000000"/>
-                <w:sz w:val="22"/>
-                <w:u w:val="none"/>
-                <w:effect w:val="none"/>
-                <w:shd w:fill="auto" w:val="clear"/>
-              </w:rPr>
-              <w:t>15</w:t>
+              <w:t>2020-12-15</w:t>
             </w:r>
           </w:p>
           <w:p>
@@ -9244,109 +8924,7 @@
                 <w:effect w:val="none"/>
                 <w:shd w:fill="auto" w:val="clear"/>
               </w:rPr>
-              <w:t>(</w:t>
-            </w:r>
-            <w:r>
-              <w:rPr>
-                <w:rFonts w:ascii="Arial" w:hAnsi="Arial"/>
-                <w:b w:val="false"/>
-                <w:i/>
-                <w:caps w:val="false"/>
-                <w:smallCaps w:val="false"/>
-                <w:strike w:val="false"/>
-                <w:dstrike w:val="false"/>
-                <w:color w:val="000000"/>
-                <w:sz w:val="22"/>
-                <w:u w:val="none"/>
-                <w:effect w:val="none"/>
-                <w:shd w:fill="auto" w:val="clear"/>
-              </w:rPr>
-              <w:t>10</w:t>
-            </w:r>
-            <w:r>
-              <w:rPr>
-                <w:rFonts w:ascii="Arial" w:hAnsi="Arial"/>
-                <w:b w:val="false"/>
-                <w:i/>
-                <w:caps w:val="false"/>
-                <w:smallCaps w:val="false"/>
-                <w:strike w:val="false"/>
-                <w:dstrike w:val="false"/>
-                <w:color w:val="000000"/>
-                <w:sz w:val="22"/>
-                <w:u w:val="none"/>
-                <w:effect w:val="none"/>
-                <w:shd w:fill="auto" w:val="clear"/>
-              </w:rPr>
-              <w:t>:</w:t>
-            </w:r>
-            <w:r>
-              <w:rPr>
-                <w:rFonts w:ascii="Arial" w:hAnsi="Arial"/>
-                <w:b w:val="false"/>
-                <w:i/>
-                <w:caps w:val="false"/>
-                <w:smallCaps w:val="false"/>
-                <w:strike w:val="false"/>
-                <w:dstrike w:val="false"/>
-                <w:color w:val="000000"/>
-                <w:sz w:val="22"/>
-                <w:u w:val="none"/>
-                <w:effect w:val="none"/>
-                <w:shd w:fill="auto" w:val="clear"/>
-              </w:rPr>
-              <w:t>2</w:t>
-            </w:r>
-            <w:r>
-              <w:rPr>
-                <w:rFonts w:ascii="Arial" w:hAnsi="Arial"/>
-                <w:b w:val="false"/>
-                <w:i/>
-                <w:caps w:val="false"/>
-                <w:smallCaps w:val="false"/>
-                <w:strike w:val="false"/>
-                <w:dstrike w:val="false"/>
-                <w:color w:val="000000"/>
-                <w:sz w:val="22"/>
-                <w:u w:val="none"/>
-                <w:effect w:val="none"/>
-                <w:shd w:fill="auto" w:val="clear"/>
-              </w:rPr>
-              <w:t xml:space="preserve">0 – </w:t>
-            </w:r>
-            <w:r>
-              <w:rPr>
-                <w:rFonts w:ascii="Arial" w:hAnsi="Arial"/>
-                <w:b w:val="false"/>
-                <w:i/>
-                <w:caps w:val="false"/>
-                <w:smallCaps w:val="false"/>
-                <w:strike w:val="false"/>
-                <w:dstrike w:val="false"/>
-                <w:color w:val="000000"/>
-                <w:sz w:val="22"/>
-                <w:u w:val="none"/>
-                <w:effect w:val="none"/>
-                <w:shd w:fill="auto" w:val="clear"/>
-              </w:rPr>
-              <w:t>10:30</w:t>
-            </w:r>
-            <w:r>
-              <w:rPr>
-                <w:rFonts w:ascii="Arial" w:hAnsi="Arial"/>
-                <w:b w:val="false"/>
-                <w:i/>
-                <w:caps w:val="false"/>
-                <w:smallCaps w:val="false"/>
-                <w:strike w:val="false"/>
-                <w:dstrike w:val="false"/>
-                <w:color w:val="000000"/>
-                <w:sz w:val="22"/>
-                <w:u w:val="none"/>
-                <w:effect w:val="none"/>
-                <w:shd w:fill="auto" w:val="clear"/>
-              </w:rPr>
-              <w:t>)</w:t>
+              <w:t>(10:20 – 10:30)</w:t>
             </w:r>
           </w:p>
         </w:tc>
@@ -9419,8 +8997,8 @@
       </w:r>
     </w:p>
     <w:sectPr>
-      <w:headerReference w:type="default" r:id="rId5"/>
-      <w:footerReference w:type="default" r:id="rId6"/>
+      <w:headerReference w:type="default" r:id="rId10"/>
+      <w:footerReference w:type="default" r:id="rId11"/>
       <w:type w:val="nextPage"/>
       <w:pgSz w:w="12240" w:h="15840"/>
       <w:pgMar w:left="1296" w:right="1296" w:header="720" w:top="1440" w:footer="720" w:bottom="1440" w:gutter="0"/>
@@ -9541,7 +9119,7 @@
     </w:r>
     <w:r>
       <w:rPr/>
-      <w:t>8</w:t>
+      <w:t>11</w:t>
     </w:r>
     <w:r>
       <w:rPr/>
@@ -9695,6 +9273,7 @@
       </w:pPr>
       <w:rPr>
         <w:rFonts w:cs="Arial"/>
+        <w:color w:val="FFFFFF"/>
       </w:rPr>
     </w:lvl>
     <w:lvl w:ilvl="1">
@@ -9712,7 +9291,7 @@
         <w:sz w:val="22"/>
         <w:b w:val="false"/>
         <w:bCs/>
-        <w:rFonts w:cs="Arial"/>
+        <w:rFonts w:ascii="Arial" w:hAnsi="Arial" w:cs="Arial"/>
       </w:rPr>
     </w:lvl>
     <w:lvl w:ilvl="2">
@@ -10949,11 +10528,12 @@
       <w:bCs/>
     </w:rPr>
   </w:style>
-  <w:style w:type="paragraph" w:styleId="Normal1">
+  <w:style w:type="paragraph" w:styleId="LOnormal">
     <w:name w:val="LO-normal"/>
     <w:qFormat/>
     <w:pPr>
       <w:widowControl/>
+      <w:suppressAutoHyphens w:val="true"/>
       <w:bidi w:val="0"/>
       <w:spacing w:before="0" w:after="0"/>
       <w:jc w:val="left"/>

</xml_diff>